<commit_message>
Agregada de descripción de SUMO e imagenes asociadas.
</commit_message>
<xml_diff>
--- a/Borrador/integrador.docx
+++ b/Borrador/integrador.docx
@@ -210,7 +210,7 @@
         <w:t xml:space="preserve"> </w:t>
       </w:r>
       <w:r>
-        <w:t xml:space="preserve">insuficientes para tanto volumen de tráfico. Es en tiempos más recientes cuando</w:t>
+        <w:t xml:space="preserve">insuficientes para tal cantidad de volumen de tráfico. Es en tiempos más recientes cuando</w:t>
       </w:r>
       <w:r>
         <w:t xml:space="preserve"> </w:t>
@@ -673,134 +673,20 @@
         <w:pStyle w:val="FirstParagraph"/>
       </w:pPr>
       <w:r>
-        <w:t xml:space="preserve">La idea de un semáforo que se adapta a la demanda de tráfico no es nueva. Ya</w:t>
-      </w:r>
-      <w:r>
-        <w:t xml:space="preserve"> </w:t>
-      </w:r>
-      <w:r>
-        <w:t xml:space="preserve">existen acercamientos a esta idea, desde la más básica cambiando el ciclo de las</w:t>
-      </w:r>
-      <w:r>
-        <w:t xml:space="preserve"> </w:t>
-      </w:r>
-      <w:r>
-        <w:t xml:space="preserve">luces dependiendo de la hora del día, hasta las más complejas y costosas que</w:t>
-      </w:r>
-      <w:r>
-        <w:t xml:space="preserve"> </w:t>
-      </w:r>
-      <w:r>
-        <w:t xml:space="preserve">usan inductores posicionados estratégicamente antes de llegar a las</w:t>
-      </w:r>
-      <w:r>
-        <w:t xml:space="preserve"> </w:t>
-      </w:r>
-      <w:r>
-        <w:t xml:space="preserve">intersecciones para contabilizar cuantos vehículos están esperando en cada</w:t>
-      </w:r>
-      <w:r>
-        <w:t xml:space="preserve"> </w:t>
-      </w:r>
-      <w:r>
-        <w:t xml:space="preserve">carril para que los semáforos usen esta información para, por ejemplo, no dar</w:t>
-      </w:r>
-      <w:r>
-        <w:t xml:space="preserve"> </w:t>
-      </w:r>
-      <w:r>
-        <w:t xml:space="preserve">paso a un carril que no tiene ningún vehículo esperando. El problema es que</w:t>
-      </w:r>
-      <w:r>
-        <w:t xml:space="preserve"> </w:t>
-      </w:r>
-      <w:r>
-        <w:t xml:space="preserve">implementar la solución anterior es costoso, y aun así tiene mucho margen de</w:t>
-      </w:r>
-      <w:r>
-        <w:t xml:space="preserve"> </w:t>
-      </w:r>
-      <w:r>
-        <w:t xml:space="preserve">mejora, pues la información que puede proporcionar un inductor se limita a si un</w:t>
-      </w:r>
-      <w:r>
-        <w:t xml:space="preserve"> </w:t>
-      </w:r>
-      <w:r>
-        <w:t xml:space="preserve">vehículo pasa encima de él y la hora en la que sucede, lo que complica analizar</w:t>
-      </w:r>
-      <w:r>
-        <w:t xml:space="preserve"> </w:t>
-      </w:r>
-      <w:r>
-        <w:t xml:space="preserve">el flujo real de cada uno de los vehículos. Por ello pretendemos darles uso a</w:t>
-      </w:r>
-      <w:r>
-        <w:t xml:space="preserve"> </w:t>
-      </w:r>
-      <w:r>
-        <w:t xml:space="preserve">las cámaras que muchas veces ya se encuentran en las intersecciones y usar sus</w:t>
-      </w:r>
-      <w:r>
-        <w:t xml:space="preserve"> </w:t>
-      </w:r>
-      <w:r>
-        <w:t xml:space="preserve">imágenes para alimentar algoritmos de machine learning de reconocimiento de</w:t>
-      </w:r>
-      <w:r>
-        <w:t xml:space="preserve"> </w:t>
-      </w:r>
-      <w:r>
-        <w:t xml:space="preserve">objetos, y así saber cuántos, de que tipo y dirección de los vehículos. Ya que</w:t>
-      </w:r>
-      <w:r>
-        <w:t xml:space="preserve"> </w:t>
-      </w:r>
-      <w:r>
-        <w:t xml:space="preserve">esta tarea tiene su propia serie de retos y complicaciones, está siento</w:t>
-      </w:r>
-      <w:r>
-        <w:t xml:space="preserve"> </w:t>
-      </w:r>
-      <w:r>
-        <w:t xml:space="preserve">realizada por otros colegas en el CIMAT. Lo que nos ocupa a nosotros es suponer</w:t>
-      </w:r>
-      <w:r>
-        <w:t xml:space="preserve"> </w:t>
-      </w:r>
-      <w:r>
-        <w:t xml:space="preserve">que contamos con la información que este algoritmo nos brindará y en base a ello</w:t>
-      </w:r>
-      <w:r>
-        <w:t xml:space="preserve"> </w:t>
-      </w:r>
-      <w:r>
-        <w:t xml:space="preserve">desarrollar las estrategias inteligentes de control a usar por los semáforos.</w:t>
+        <w:t xml:space="preserve">La idea de un semáforo que se adapta a la demanda de tráfico no es nueva.</w:t>
+      </w:r>
+      <w:r>
+        <w:t xml:space="preserve"> </w:t>
+      </w:r>
+      <w:r>
+        <w:t xml:space="preserve"> </w:t>
+      </w:r>
+      <w:r>
+        <w:t xml:space="preserve">Ya existen acercamientos a esta idea, desde la más básica cambiando el ciclo de las luces dependiendo de la hora del día, hasta las más complejas y costosas que usan inductores posicionados estratégicamente antes de llegar a las intersecciones para contabilizar cuantos vehículos están esperando en cada carril para que los semáforos usen esta información para, por ejemplo, no dar paso a un carril que no tiene ningún vehículo esperando. El problema es que implementar la solución anterior es costoso, y aun así tiene mucho margen de mejora, pues la información que puede proporcionar un inductor se limita a si un vehículo pasa encima de él y la hora en la que sucede, lo que complica analizar el flujo real de cada uno de los vehículos. Por ello pretendemos darles uso a las cámaras que muchas veces ya se encuentran en las intersecciones y usar sus imágenes para alimentar algoritmos de machine learning de reconocimiento de objetos, y así saber cuántos, de que tipo y dirección de los vehículos. Ya que esta tarea tiene su propia serie de retos y complicaciones, está siento realizada por otros colegas en el CIMAT. Lo que nos ocupa a nosotros es suponer que contamos con la información que este algoritmo nos brindará y en base a ello desarrollar las estrategias inteligentes de control a usar por los semáforos.</w:t>
       </w:r>
     </w:p>
     <w:bookmarkEnd w:id="22"/>
-    <w:bookmarkStart w:id="23" w:name="antecedentes"/>
-    <w:p>
-      <w:pPr>
-        <w:pStyle w:val="Heading1"/>
-      </w:pPr>
-      <w:r>
-        <w:t xml:space="preserve">Antecedentes</w:t>
-      </w:r>
-    </w:p>
-    <w:p>
-      <w:pPr>
-        <w:pStyle w:val="FirstParagraph"/>
-      </w:pPr>
-      <w:r>
-        <w:rPr>
-          <w:i/>
-        </w:rPr>
-        <w:t xml:space="preserve">Poner aquí otros acercamientos con redes de Petri y trabajos similares.</w:t>
-      </w:r>
-    </w:p>
-    <w:bookmarkEnd w:id="23"/>
-    <w:bookmarkStart w:id="39" w:name="propuesta-de-arquitectura"/>
+    <w:bookmarkStart w:id="38" w:name="propuesta-de-arquitectura"/>
     <w:p>
       <w:pPr>
         <w:pStyle w:val="Heading1"/>
@@ -829,7 +715,7 @@
                     </pic:cNvPicPr>
                   </pic:nvPicPr>
                   <pic:blipFill>
-                    <a:blip r:embed="rId24"/>
+                    <a:blip r:embed="rId23"/>
                     <a:stretch>
                       <a:fillRect/>
                     </a:stretch>
@@ -862,7 +748,7 @@
         <w:t xml:space="preserve">Fig. 1: Arquitectura de un agente de control.</w:t>
       </w:r>
     </w:p>
-    <w:bookmarkStart w:id="25" w:name="tráfico"/>
+    <w:bookmarkStart w:id="24" w:name="tráfico"/>
     <w:p>
       <w:pPr>
         <w:pStyle w:val="Heading2"/>
@@ -879,8 +765,8 @@
         <w:t xml:space="preserve">Los vehículos que se mueven en los carriles de la intersección y cruzan de un carril a otro en nodos llamados intersecciones. Sobre las intersecciónes puede haber ubicados semáforos.</w:t>
       </w:r>
     </w:p>
-    <w:bookmarkEnd w:id="25"/>
-    <w:bookmarkStart w:id="26" w:name="propiedades-de-la-intersección"/>
+    <w:bookmarkEnd w:id="24"/>
+    <w:bookmarkStart w:id="25" w:name="propiedades-de-la-intersección"/>
     <w:p>
       <w:pPr>
         <w:pStyle w:val="Heading2"/>
@@ -981,8 +867,8 @@
         <w:t xml:space="preserve">Existencia de cruces y puentes peatonales, y si tienen algún botón que permita detener el tráfico.</w:t>
       </w:r>
     </w:p>
-    <w:bookmarkEnd w:id="26"/>
-    <w:bookmarkStart w:id="27" w:name="observador-de-eventos"/>
+    <w:bookmarkEnd w:id="25"/>
+    <w:bookmarkStart w:id="26" w:name="observador-de-eventos"/>
     <w:p>
       <w:pPr>
         <w:pStyle w:val="Heading2"/>
@@ -1141,8 +1027,8 @@
         <w:t xml:space="preserve">).</w:t>
       </w:r>
     </w:p>
-    <w:bookmarkEnd w:id="27"/>
-    <w:bookmarkStart w:id="28" w:name="registrador-de-eventos"/>
+    <w:bookmarkEnd w:id="26"/>
+    <w:bookmarkStart w:id="27" w:name="registrador-de-eventos"/>
     <w:p>
       <w:pPr>
         <w:pStyle w:val="Heading2"/>
@@ -1296,8 +1182,8 @@
         <w:t xml:space="preserve">, que se almacenan selectivamente en la base de datos.</w:t>
       </w:r>
     </w:p>
-    <w:bookmarkEnd w:id="28"/>
-    <w:bookmarkStart w:id="29" w:name="interfaz-de-comunicación"/>
+    <w:bookmarkEnd w:id="27"/>
+    <w:bookmarkStart w:id="28" w:name="interfaz-de-comunicación"/>
     <w:p>
       <w:pPr>
         <w:pStyle w:val="Heading2"/>
@@ -1350,22 +1236,265 @@
         <w:t xml:space="preserve">Manifestaciones.</w:t>
       </w:r>
     </w:p>
+    <w:bookmarkEnd w:id="28"/>
+    <w:bookmarkStart w:id="29" w:name="comparador"/>
+    <w:p>
+      <w:pPr>
+        <w:pStyle w:val="Heading2"/>
+      </w:pPr>
+      <w:r>
+        <w:t xml:space="preserve">Comparador</w:t>
+      </w:r>
+    </w:p>
+    <w:p>
+      <w:pPr>
+        <w:pStyle w:val="FirstParagraph"/>
+      </w:pPr>
+      <w:r>
+        <w:t xml:space="preserve">Se encarga de comparar constantemente el comportamiento de los eventos registrados con el comportamiento predicho. Cuando estos difieren de manera significativa, el comparador solicita al</w:t>
+      </w:r>
+      <w:r>
+        <w:t xml:space="preserve"> </w:t>
+      </w:r>
+      <w:r>
+        <w:rPr>
+          <w:i/>
+        </w:rPr>
+        <w:t xml:space="preserve">Modelo predictivo</w:t>
+      </w:r>
+      <w:r>
+        <w:t xml:space="preserve"> </w:t>
+      </w:r>
+      <w:r>
+        <w:t xml:space="preserve">que genere una nueva predicción. También se encarga de solicitar nuevas predicciones cada que un evento externo lo solicite.</w:t>
+      </w:r>
+    </w:p>
     <w:bookmarkEnd w:id="29"/>
-    <w:bookmarkStart w:id="30" w:name="comparador"/>
+    <w:bookmarkStart w:id="30" w:name="modelo-predictivo"/>
     <w:p>
       <w:pPr>
         <w:pStyle w:val="Heading2"/>
       </w:pPr>
       <w:r>
+        <w:t xml:space="preserve">Modelo predictivo</w:t>
+      </w:r>
+    </w:p>
+    <w:p>
+      <w:pPr>
+        <w:pStyle w:val="FirstParagraph"/>
+      </w:pPr>
+      <w:r>
+        <w:t xml:space="preserve">Se alimenta del histórico de reportes generados por el</w:t>
+      </w:r>
+      <w:r>
+        <w:t xml:space="preserve"> </w:t>
+      </w:r>
+      <w:r>
+        <w:rPr>
+          <w:i/>
+        </w:rPr>
+        <w:t xml:space="preserve">Registrador de eventos</w:t>
+      </w:r>
+      <w:r>
+        <w:t xml:space="preserve"> </w:t>
+      </w:r>
+      <w:r>
+        <w:t xml:space="preserve">que obtiene de la base de datos para predecir del comportamiento de una intersección durante la siguiente hora. Los datos que genera son los mismos que figuran el los reportes creados por el</w:t>
+      </w:r>
+      <w:r>
+        <w:t xml:space="preserve"> </w:t>
+      </w:r>
+      <w:r>
+        <w:rPr>
+          <w:i/>
+        </w:rPr>
+        <w:t xml:space="preserve">Registrador de eventos</w:t>
+      </w:r>
+      <w:r>
+        <w:t xml:space="preserve">. También hace predicciones bajo demanda cuando el</w:t>
+      </w:r>
+      <w:r>
+        <w:t xml:space="preserve"> </w:t>
+      </w:r>
+      <w:r>
+        <w:rPr>
+          <w:i/>
+        </w:rPr>
         <w:t xml:space="preserve">Comparador</w:t>
       </w:r>
+      <w:r>
+        <w:t xml:space="preserve"> </w:t>
+      </w:r>
+      <w:r>
+        <w:t xml:space="preserve">lo solicita.</w:t>
+      </w:r>
+    </w:p>
+    <w:p>
+      <w:pPr>
+        <w:pStyle w:val="BodyText"/>
+      </w:pPr>
+      <w:r>
+        <w:rPr>
+          <w:b/>
+        </w:rPr>
+        <w:t xml:space="preserve">(Incluir aquí gráfica que represente el rango de tiempo en el que son válidas las predicciones, la estimación de pérdida de tiempo efectivo por el tiempo de generación, etc.)</w:t>
+      </w:r>
+    </w:p>
+    <w:p>
+      <w:pPr>
+        <w:pStyle w:val="BodyText"/>
+      </w:pPr>
+      <w:r>
+        <w:t xml:space="preserve">Ya que el proceso de hacer una predicción y su posterior optimización es un proceso intensivo, las peticiones para nuevas predicciones suceden cada hora, pero de manera escalonada. Por ejemplo: si existen 4 agentes de control, uno iniciará una petición de predicción a las 2:00 p.m., mientras que otra los hará a las 2:15 p.m., otro a las 2:30, y así sucesivamente, de tal manera que el tiempo entre cada hora se se reparta lo más igualitariamente posible. De la mano con estas peticiones escalonadas, las peticiones se realizarán de manera asíncrona usando hilos de procesamiento para lograr paralelizar el procesamiento de varias intersecciones a la vez de ser necesario. De esta manera, se aprovecha también el sistema de encolamiento de hilos nativo de los sistemas operativos, que resulta particularmente útil para no atrasar las predicciones programadas por las realizadas bajo demanda.</w:t>
+      </w:r>
+    </w:p>
+    <w:p>
+      <w:pPr>
+        <w:pStyle w:val="BodyText"/>
+      </w:pPr>
+    </w:p>
+    <w:bookmarkEnd w:id="30"/>
+    <w:bookmarkStart w:id="31" w:name="categorizador-de-parámetros"/>
+    <w:p>
+      <w:pPr>
+        <w:pStyle w:val="Heading2"/>
+      </w:pPr>
+      <w:r>
+        <w:t xml:space="preserve">Categorizador de parámetros</w:t>
+      </w:r>
     </w:p>
     <w:p>
       <w:pPr>
         <w:pStyle w:val="FirstParagraph"/>
       </w:pPr>
       <w:r>
-        <w:t xml:space="preserve">Se encarga de comparar constantemente el comportamiento de los eventos registrados con el comportamiento predicho. Cuando estos difieren de manera significativa, el comparador solicita al</w:t>
+        <w:t xml:space="preserve">Se encarga de categorizar la influencia de los parámetro predichos entre sí mismos y como finalmente influyen sobre el comportamiento global del tráfico, para así obtener conclusiones en forma de restricciones y reglas aplicadas para al temporizado de los ciclos del semáforo.</w:t>
+      </w:r>
+      <w:r>
+        <w:t xml:space="preserve"> </w:t>
+      </w:r>
+      <w:r>
+        <w:t xml:space="preserve">Categoriza intervalos de tiempo que presentan una serie de condiciones a términos abstractos, como:</w:t>
+      </w:r>
+      <w:r>
+        <w:t xml:space="preserve"> </w:t>
+      </w:r>
+      <w:r>
+        <w:t xml:space="preserve">“</w:t>
+      </w:r>
+      <w:r>
+        <w:t xml:space="preserve">hora pico</w:t>
+      </w:r>
+      <w:r>
+        <w:t xml:space="preserve">”</w:t>
+      </w:r>
+      <w:r>
+        <w:t xml:space="preserve">,</w:t>
+      </w:r>
+      <w:r>
+        <w:t xml:space="preserve"> </w:t>
+      </w:r>
+      <w:r>
+        <w:t xml:space="preserve">“</w:t>
+      </w:r>
+      <w:r>
+        <w:t xml:space="preserve">hora sin actividad</w:t>
+      </w:r>
+      <w:r>
+        <w:t xml:space="preserve">”</w:t>
+      </w:r>
+      <w:r>
+        <w:t xml:space="preserve"> </w:t>
+      </w:r>
+      <w:r>
+        <w:t xml:space="preserve">o</w:t>
+      </w:r>
+      <w:r>
+        <w:t xml:space="preserve"> </w:t>
+      </w:r>
+      <w:r>
+        <w:t xml:space="preserve">“</w:t>
+      </w:r>
+      <w:r>
+        <w:t xml:space="preserve">tráfico esporádico</w:t>
+      </w:r>
+      <w:r>
+        <w:t xml:space="preserve">”</w:t>
+      </w:r>
+      <w:r>
+        <w:t xml:space="preserve">, para así poder usar esas categorías como condiciones para las reglas y restricciones vistas anteriormente.</w:t>
+      </w:r>
+      <w:r>
+        <w:t xml:space="preserve"> </w:t>
+      </w:r>
+      <w:r>
+        <w:t xml:space="preserve">Categoriza como ventajoso o perjudicial el incremento o decremento de un parámetro respecto a parámetros que se busquen incrementar o decrementar (como el tiempo de espera, la generación de colas, etc). De ser necesario, infiere una función de como su variación afecta a estos parámetros.</w:t>
+      </w:r>
+    </w:p>
+    <w:p>
+      <w:pPr>
+        <w:pStyle w:val="BodyText"/>
+      </w:pPr>
+      <w:r>
+        <w:t xml:space="preserve">Ejemplo verbal: si se hacen ciclos en verde un un carril</w:t>
+      </w:r>
+      <w:r>
+        <w:t xml:space="preserve"> </w:t>
+      </w:r>
+      <w:r>
+        <w:rPr>
+          <w:b/>
+        </w:rPr>
+        <w:t xml:space="preserve">mayores a</w:t>
+      </w:r>
+      <w:r>
+        <w:t xml:space="preserve"> </w:t>
+      </w:r>
+      <w:r>
+        <w:t xml:space="preserve">45 segundos durante</w:t>
+      </w:r>
+      <w:r>
+        <w:t xml:space="preserve"> </w:t>
+      </w:r>
+      <w:r>
+        <w:rPr>
+          <w:b/>
+        </w:rPr>
+        <w:t xml:space="preserve">horas pico</w:t>
+      </w:r>
+      <w:r>
+        <w:t xml:space="preserve">, se genera una</w:t>
+      </w:r>
+      <w:r>
+        <w:t xml:space="preserve"> </w:t>
+      </w:r>
+      <w:r>
+        <w:rPr>
+          <w:b/>
+        </w:rPr>
+        <w:t xml:space="preserve">cola de espera perjudicial a la fluidez</w:t>
+      </w:r>
+      <w:r>
+        <w:t xml:space="preserve"> </w:t>
+      </w:r>
+      <w:r>
+        <w:t xml:space="preserve">del carril perpendicular, entonces se infiere una regla que impida que se rebase ese tiempo de ciclo dadas esas condiciones, y en caso de que se tenga que se rebase, se tenga la función que indica que tanto perjudica ese aumento para calcular los tiempos de ciclo que produzcan el mejor costo-beneficio (pues se tienen que tomar en cuenta el resto de los parámetros).</w:t>
+      </w:r>
+    </w:p>
+    <w:p>
+      <w:pPr>
+        <w:pStyle w:val="BodyText"/>
+      </w:pPr>
+      <w:r>
+        <w:t xml:space="preserve">Este módulo analiza constantemente los reportes almacenados en la base de datos para realizar el proceso mencionado anteriormente y todo lo inferido se guarda de manera centralizada como una base de conocimientos central como registros en la base de datos.</w:t>
+      </w:r>
+    </w:p>
+    <w:p>
+      <w:pPr>
+        <w:pStyle w:val="BodyText"/>
+      </w:pPr>
+      <w:r>
+        <w:t xml:space="preserve">Este módulo se inspiro en la llamada</w:t>
       </w:r>
       <w:r>
         <w:t xml:space="preserve"> </w:t>
@@ -1374,23 +1503,64 @@
         <w:rPr>
           <w:i/>
         </w:rPr>
-        <w:t xml:space="preserve">Modelo predictivo</w:t>
-      </w:r>
-      <w:r>
-        <w:t xml:space="preserve"> </w:t>
-      </w:r>
-      <w:r>
-        <w:t xml:space="preserve">que genere una nueva predicción. También se encarga de solicitar nuevas predicciones cada que un evento externo lo solicite.</w:t>
-      </w:r>
-    </w:p>
-    <w:bookmarkEnd w:id="30"/>
-    <w:bookmarkStart w:id="31" w:name="modelo-predictivo"/>
+        <w:t xml:space="preserve">Colección de hechos</w:t>
+      </w:r>
+      <w:r>
+        <w:t xml:space="preserve"> </w:t>
+      </w:r>
+      <w:r>
+        <w:t xml:space="preserve">usada en</w:t>
+      </w:r>
+      <w:r>
+        <w:t xml:space="preserve"> </w:t>
+      </w:r>
+      <w:r>
+        <w:t xml:space="preserve">Antonio &amp; Sánchez (2006)</w:t>
+      </w:r>
+      <w:r>
+        <w:t xml:space="preserve">.</w:t>
+      </w:r>
+    </w:p>
+    <w:p>
+      <w:pPr>
+        <w:pStyle w:val="BlockText"/>
+      </w:pPr>
+      <w:r>
+        <w:t xml:space="preserve">La colección de hechos alberga los datos correspondientes a la aplicación de</w:t>
+      </w:r>
+      <w:r>
+        <w:t xml:space="preserve"> </w:t>
+      </w:r>
+      <w:r>
+        <w:t xml:space="preserve">determinada estrategia de control cuando se presentan ciertas condiciones en el</w:t>
+      </w:r>
+      <w:r>
+        <w:t xml:space="preserve"> </w:t>
+      </w:r>
+      <w:r>
+        <w:t xml:space="preserve">tráfico observado. La colección de hechos puede desempeñar el papel de memoria</w:t>
+      </w:r>
+      <w:r>
+        <w:t xml:space="preserve"> </w:t>
+      </w:r>
+      <w:r>
+        <w:t xml:space="preserve">auxiliar en la cual se registran los razonamientos llevados a cabo.</w:t>
+      </w:r>
+      <w:r>
+        <w:t xml:space="preserve"> </w:t>
+      </w:r>
+      <w:r>
+        <w:t xml:space="preserve">(Antonio &amp; Sánchez, 2006, p. 47)</w:t>
+      </w:r>
+    </w:p>
+    <w:bookmarkEnd w:id="31"/>
+    <w:bookmarkStart w:id="32" w:name="motor-de-priorización"/>
     <w:p>
       <w:pPr>
         <w:pStyle w:val="Heading2"/>
       </w:pPr>
       <w:r>
-        <w:t xml:space="preserve">Modelo predictivo</w:t>
+        <w:t xml:space="preserve">Motor de priorización</w:t>
       </w:r>
     </w:p>
     <w:p>
@@ -1398,7 +1568,13 @@
         <w:pStyle w:val="FirstParagraph"/>
       </w:pPr>
       <w:r>
-        <w:t xml:space="preserve">Se alimenta del histórico de reportes generados por el</w:t>
+        <w:t xml:space="preserve">Se encarga de asignar un valor numérico a cada carril, que indica su prioridad. Entre mayor el número, mayor la prioridad.</w:t>
+      </w:r>
+      <w:r>
+        <w:t xml:space="preserve"> </w:t>
+      </w:r>
+      <w:r>
+        <w:t xml:space="preserve">Este número de genera usando como base la demanda predicha, aunque también es posible usar restricciones y reglas definidas por el</w:t>
       </w:r>
       <w:r>
         <w:t xml:space="preserve"> </w:t>
@@ -1407,13 +1583,28 @@
         <w:rPr>
           <w:i/>
         </w:rPr>
-        <w:t xml:space="preserve">Registrador de eventos</w:t>
-      </w:r>
-      <w:r>
-        <w:t xml:space="preserve"> </w:t>
-      </w:r>
-      <w:r>
-        <w:t xml:space="preserve">que obtiene de la base de datos para predecir del comportamiento de una intersección durante la siguiente hora. Los datos que genera son los mismos que figuran el los reportes creados por el</w:t>
+        <w:t xml:space="preserve">Categorizador de parámetros</w:t>
+      </w:r>
+      <w:r>
+        <w:t xml:space="preserve">.</w:t>
+      </w:r>
+    </w:p>
+    <w:bookmarkEnd w:id="32"/>
+    <w:bookmarkStart w:id="33" w:name="generador-de-intervalos"/>
+    <w:p>
+      <w:pPr>
+        <w:pStyle w:val="Heading2"/>
+      </w:pPr>
+      <w:r>
+        <w:t xml:space="preserve">Generador de intervalos</w:t>
+      </w:r>
+    </w:p>
+    <w:p>
+      <w:pPr>
+        <w:pStyle w:val="FirstParagraph"/>
+      </w:pPr>
+      <w:r>
+        <w:t xml:space="preserve">Usa los valores generados por el</w:t>
       </w:r>
       <w:r>
         <w:t xml:space="preserve"> </w:t>
@@ -1422,10 +1613,19 @@
         <w:rPr>
           <w:i/>
         </w:rPr>
-        <w:t xml:space="preserve">Registrador de eventos</w:t>
-      </w:r>
-      <w:r>
-        <w:t xml:space="preserve">. También hace predicciones bajo demanda cuando el</w:t>
+        <w:t xml:space="preserve">Motor de priorización</w:t>
+      </w:r>
+      <w:r>
+        <w:t xml:space="preserve"> </w:t>
+      </w:r>
+      <w:r>
+        <w:t xml:space="preserve">para generar una proporción de la duración de cada fase del semáforo en la duración total del ciclo.</w:t>
+      </w:r>
+      <w:r>
+        <w:t xml:space="preserve"> </w:t>
+      </w:r>
+      <w:r>
+        <w:t xml:space="preserve">Posteriormente usa como base las reglas y restricciones generados por el</w:t>
       </w:r>
       <w:r>
         <w:t xml:space="preserve"> </w:t>
@@ -1434,13 +1634,203 @@
         <w:rPr>
           <w:i/>
         </w:rPr>
-        <w:t xml:space="preserve">Comparador</w:t>
-      </w:r>
-      <w:r>
-        <w:t xml:space="preserve"> </w:t>
-      </w:r>
-      <w:r>
-        <w:t xml:space="preserve">lo solicita.</w:t>
+        <w:t xml:space="preserve">Categorizador de parámetros</w:t>
+      </w:r>
+      <w:r>
+        <w:t xml:space="preserve"> </w:t>
+      </w:r>
+      <w:r>
+        <w:t xml:space="preserve">para generar varias propuestas de la duración total del ciclo de fases de luces.</w:t>
+      </w:r>
+      <w:r>
+        <w:t xml:space="preserve"> </w:t>
+      </w:r>
+      <w:r>
+        <w:t xml:space="preserve">Se obtiene como salida varios juegos de propuestas de duraciones de fases que pueden haber tomado en cuenta diferentes reglas.</w:t>
+      </w:r>
+    </w:p>
+    <w:bookmarkEnd w:id="33"/>
+    <w:bookmarkStart w:id="34" w:name="constructor-de-redes-de-petri"/>
+    <w:p>
+      <w:pPr>
+        <w:pStyle w:val="Heading2"/>
+      </w:pPr>
+      <w:r>
+        <w:t xml:space="preserve">Constructor de redes de Petri</w:t>
+      </w:r>
+    </w:p>
+    <w:p>
+      <w:pPr>
+        <w:pStyle w:val="FirstParagraph"/>
+      </w:pPr>
+      <w:r>
+        <w:t xml:space="preserve">A partir de las propuestas de intervalos generadas por el</w:t>
+      </w:r>
+      <w:r>
+        <w:t xml:space="preserve"> </w:t>
+      </w:r>
+      <w:r>
+        <w:rPr>
+          <w:i/>
+        </w:rPr>
+        <w:t xml:space="preserve">Generador de intervalos</w:t>
+      </w:r>
+      <w:r>
+        <w:t xml:space="preserve">, se encarga de construir una red de Petri temporizada para cada una de ellas.</w:t>
+      </w:r>
+      <w:r>
+        <w:t xml:space="preserve"> </w:t>
+      </w:r>
+    </w:p>
+    <w:bookmarkEnd w:id="34"/>
+    <w:bookmarkStart w:id="35" w:name="optimizador"/>
+    <w:p>
+      <w:pPr>
+        <w:pStyle w:val="Heading2"/>
+      </w:pPr>
+      <w:r>
+        <w:t xml:space="preserve">Optimizador</w:t>
+      </w:r>
+    </w:p>
+    <w:p>
+      <w:pPr>
+        <w:pStyle w:val="FirstParagraph"/>
+      </w:pPr>
+      <w:r>
+        <w:t xml:space="preserve">Recibe múltiples propuestas de redes de Petri y a través de algoritmos genéticos, cruza los genes de las diferentes propuestas (que tomaron en cuenta diferente reglas para construirse) buscando maximizar los parámetros considerados como ventajosos (como el flujo) y minimizar los considerados como perjudiciales (como las cosas y los tiempos de espera).</w:t>
+      </w:r>
+      <w:r>
+        <w:t xml:space="preserve"> </w:t>
+      </w:r>
+      <w:r>
+        <w:t xml:space="preserve">La información de cuáles son estos parámetros se obtiene del</w:t>
+      </w:r>
+      <w:r>
+        <w:t xml:space="preserve"> </w:t>
+      </w:r>
+      <w:r>
+        <w:rPr>
+          <w:i/>
+        </w:rPr>
+        <w:t xml:space="preserve">Categorizador de parámetros</w:t>
+      </w:r>
+      <w:r>
+        <w:t xml:space="preserve">.</w:t>
+      </w:r>
+      <w:r>
+        <w:t xml:space="preserve"> </w:t>
+      </w:r>
+      <w:r>
+        <w:t xml:space="preserve">Al final da como salida una red de Petri optimizada.</w:t>
+      </w:r>
+    </w:p>
+    <w:bookmarkEnd w:id="35"/>
+    <w:bookmarkStart w:id="36" w:name="controlador"/>
+    <w:p>
+      <w:pPr>
+        <w:pStyle w:val="Heading2"/>
+      </w:pPr>
+      <w:r>
+        <w:t xml:space="preserve">Controlador</w:t>
+      </w:r>
+    </w:p>
+    <w:p>
+      <w:pPr>
+        <w:pStyle w:val="FirstParagraph"/>
+      </w:pPr>
+      <w:r>
+        <w:t xml:space="preserve">Tiene las funciones para necesarias para leer la red de Petri temporizada que recibe y controlar los cambios de luces según lo indique la red.</w:t>
+      </w:r>
+    </w:p>
+    <w:bookmarkEnd w:id="36"/>
+    <w:bookmarkStart w:id="37" w:name="luces-de-semáforo"/>
+    <w:p>
+      <w:pPr>
+        <w:pStyle w:val="Heading2"/>
+      </w:pPr>
+      <w:r>
+        <w:t xml:space="preserve">Luces de semáforo</w:t>
+      </w:r>
+    </w:p>
+    <w:p>
+      <w:pPr>
+        <w:pStyle w:val="FirstParagraph"/>
+      </w:pPr>
+      <w:r>
+        <w:t xml:space="preserve">Son la manera en la que se plasman los intervalos de luces generados y son lo que físicamente indica a los conductores cuando deben circular o detenerse.</w:t>
+      </w:r>
+    </w:p>
+    <w:bookmarkEnd w:id="37"/>
+    <w:bookmarkEnd w:id="38"/>
+    <w:bookmarkStart w:id="52" w:name="recursos-sumo"/>
+    <w:p>
+      <w:pPr>
+        <w:pStyle w:val="Heading1"/>
+      </w:pPr>
+      <w:r>
+        <w:t xml:space="preserve">Recursos: SUMO</w:t>
+      </w:r>
+    </w:p>
+    <w:p>
+      <w:pPr>
+        <w:pStyle w:val="FirstParagraph"/>
+      </w:pPr>
+      <w:r>
+        <w:t xml:space="preserve">Para probar y desarrollar a detalle la arquitectura, es necesario contar con un entorno de simulación versátil y altamente configurable donde probar los algoritmos creados en base a nuestras hipótesis.</w:t>
+      </w:r>
+      <w:r>
+        <w:t xml:space="preserve"> </w:t>
+      </w:r>
+      <w:r>
+        <w:t xml:space="preserve">El primer acercamiento para resolver reste problema fue desarrollar desde cero un simulador de tráfico, pero ya que esto tiene su propia complejidad y no el objetivo final al que pretendemos llegar, buscamos otras alternativas. De entre todas, la que parece ser la solución definitiva es el simulador de tráfico urbano SUMO.</w:t>
+      </w:r>
+      <w:r>
+        <w:t xml:space="preserve"> </w:t>
+      </w:r>
+      <w:r>
+        <w:t xml:space="preserve">“</w:t>
+      </w:r>
+      <w:r>
+        <w:rPr>
+          <w:b/>
+        </w:rPr>
+        <w:t xml:space="preserve">S</w:t>
+      </w:r>
+      <w:r>
+        <w:t xml:space="preserve">imulation of</w:t>
+      </w:r>
+      <w:r>
+        <w:t xml:space="preserve"> </w:t>
+      </w:r>
+      <w:r>
+        <w:rPr>
+          <w:b/>
+        </w:rPr>
+        <w:t xml:space="preserve">U</w:t>
+      </w:r>
+      <w:r>
+        <w:t xml:space="preserve">rban</w:t>
+      </w:r>
+      <w:r>
+        <w:t xml:space="preserve"> </w:t>
+      </w:r>
+      <w:r>
+        <w:rPr>
+          <w:b/>
+        </w:rPr>
+        <w:t xml:space="preserve">MO</w:t>
+      </w:r>
+      <w:r>
+        <w:t xml:space="preserve">bility</w:t>
+      </w:r>
+      <w:r>
+        <w:t xml:space="preserve">”</w:t>
+      </w:r>
+      <w:r>
+        <w:t xml:space="preserve"> </w:t>
+      </w:r>
+      <w:r>
+        <w:t xml:space="preserve">(Eclipse SUMO) es un paquete de simulación de tráfico vial de código abierto, altamente portátil, microscópico y continúo diseñado para manejar grandes redes viales. Permite simular cómo una determinada demanda de tráfico que consiste en vehículos individuales se mueve a través de una red de carreteras determinada. La simulación permite abordar un amplio conjunto de temas de gestión del tráfico. Es puramente microscópico: cada vehículo está modelado explícitamente, tiene una ruta propia y se mueve individualmente a través de la red. Las simulaciones son deterministas por defecto, pero hay varias opciones para introducir la aleatoriedad.</w:t>
       </w:r>
     </w:p>
     <w:p>
@@ -1448,10 +1838,1218 @@
         <w:pStyle w:val="BodyText"/>
       </w:pPr>
       <w:r>
+        <w:t xml:space="preserve">Al tratarse de un paquete, la instalación por defecto incluye varias aplicaciones, scripts e interfaces aparte de SUMO. Estas aplicaciones se utilizan para importar y preparar redes de carreteras, así como para procesar datos para su uso en SUMO.</w:t>
+      </w:r>
+    </w:p>
+    <w:bookmarkStart w:id="39" w:name="X896fef02f243aa8b34f1d7a7e2d9325d2e6cf6b"/>
+    <w:p>
+      <w:pPr>
+        <w:pStyle w:val="Heading2"/>
+      </w:pPr>
+      <w:r>
+        <w:t xml:space="preserve">Características relevantes de SUMO para la investigación de técnicas de control de semáforos.</w:t>
+      </w:r>
+    </w:p>
+    <w:p>
+      <w:pPr>
+        <w:numPr>
+          <w:ilvl w:val="0"/>
+          <w:numId w:val="1008"/>
+        </w:numPr>
+        <w:pStyle w:val="Compact"/>
+      </w:pPr>
+      <w:r>
+        <w:t xml:space="preserve">Incluye todas las aplicaciones necesarias para preparar y realizar una</w:t>
+      </w:r>
+      <w:r>
+        <w:t xml:space="preserve"> </w:t>
+      </w:r>
+      <w:r>
+        <w:t xml:space="preserve">simulación de tráfico</w:t>
+      </w:r>
+    </w:p>
+    <w:p>
+      <w:pPr>
+        <w:numPr>
+          <w:ilvl w:val="0"/>
+          <w:numId w:val="1008"/>
+        </w:numPr>
+        <w:pStyle w:val="Compact"/>
+      </w:pPr>
+      <w:r>
+        <w:t xml:space="preserve">Permite simular desde una solo intersección hasta ciudades enteras</w:t>
+      </w:r>
+    </w:p>
+    <w:p>
+      <w:pPr>
+        <w:numPr>
+          <w:ilvl w:val="0"/>
+          <w:numId w:val="1008"/>
+        </w:numPr>
+        <w:pStyle w:val="Compact"/>
+      </w:pPr>
+      <w:r>
+        <w:t xml:space="preserve">Altamente configurable a través de archivos XML</w:t>
+      </w:r>
+    </w:p>
+    <w:p>
+      <w:pPr>
+        <w:numPr>
+          <w:ilvl w:val="0"/>
+          <w:numId w:val="1008"/>
+        </w:numPr>
+        <w:pStyle w:val="Compact"/>
+      </w:pPr>
+      <w:r>
+        <w:t xml:space="preserve">Documentación completa y actualizada de todas las características,</w:t>
+      </w:r>
+      <w:r>
+        <w:t xml:space="preserve"> </w:t>
+      </w:r>
+      <w:r>
+        <w:t xml:space="preserve">interfaces y librerías que incluye, así como guías, tutoriales y ejemplos de</w:t>
+      </w:r>
+      <w:r>
+        <w:t xml:space="preserve"> </w:t>
+      </w:r>
+      <w:r>
+        <w:t xml:space="preserve">configuración de gran cantidad tópicos.</w:t>
+      </w:r>
+    </w:p>
+    <w:p>
+      <w:pPr>
+        <w:numPr>
+          <w:ilvl w:val="0"/>
+          <w:numId w:val="1008"/>
+        </w:numPr>
+        <w:pStyle w:val="Compact"/>
+      </w:pPr>
+      <w:r>
+        <w:t xml:space="preserve">Gran cantidad de tipos de vehículos disponibles, entre ellos de emergencia</w:t>
+      </w:r>
+      <w:r>
+        <w:t xml:space="preserve"> </w:t>
+      </w:r>
+      <w:r>
+        <w:t xml:space="preserve">(ambulancias) y de autoridad (patrullas).</w:t>
+      </w:r>
+    </w:p>
+    <w:p>
+      <w:pPr>
+        <w:numPr>
+          <w:ilvl w:val="0"/>
+          <w:numId w:val="1008"/>
+        </w:numPr>
+        <w:pStyle w:val="Compact"/>
+      </w:pPr>
+      <w:r>
+        <w:t xml:space="preserve">Calles de varios carriles con cambio de carril, carriles configurables para</w:t>
+      </w:r>
+      <w:r>
+        <w:t xml:space="preserve"> </w:t>
+      </w:r>
+      <w:r>
+        <w:t xml:space="preserve">permitir solo el tipo de tráfico especificado.</w:t>
+      </w:r>
+    </w:p>
+    <w:p>
+      <w:pPr>
+        <w:numPr>
+          <w:ilvl w:val="0"/>
+          <w:numId w:val="1008"/>
+        </w:numPr>
+        <w:pStyle w:val="Compact"/>
+      </w:pPr>
+      <w:r>
+        <w:t xml:space="preserve">Diferentes reglas de derecho de paso, semáforos</w:t>
+      </w:r>
+    </w:p>
+    <w:p>
+      <w:pPr>
+        <w:numPr>
+          <w:ilvl w:val="0"/>
+          <w:numId w:val="1008"/>
+        </w:numPr>
+        <w:pStyle w:val="Compact"/>
+      </w:pPr>
+      <w:r>
+        <w:t xml:space="preserve">Incluye interfaces en Python para obtener datos de la simulación en tiempo</w:t>
+      </w:r>
+      <w:r>
+        <w:t xml:space="preserve"> </w:t>
+      </w:r>
+      <w:r>
+        <w:t xml:space="preserve">real, así como para controlar aspectos de esta, como los semáforos.</w:t>
+      </w:r>
+    </w:p>
+    <w:p>
+      <w:pPr>
+        <w:numPr>
+          <w:ilvl w:val="0"/>
+          <w:numId w:val="1008"/>
+        </w:numPr>
+        <w:pStyle w:val="Compact"/>
+      </w:pPr>
+      <w:r>
+        <w:t xml:space="preserve">Incluye editor gráfico de rutas y GUI para el simulador.</w:t>
+      </w:r>
+    </w:p>
+    <w:p>
+      <w:pPr>
+        <w:numPr>
+          <w:ilvl w:val="0"/>
+          <w:numId w:val="1008"/>
+        </w:numPr>
+        <w:pStyle w:val="Compact"/>
+      </w:pPr>
+      <w:r>
+        <w:t xml:space="preserve">Velocidad de ejecución rápida (hasta 100.000 actualizaciones de vehículo por</w:t>
+      </w:r>
+      <w:r>
+        <w:t xml:space="preserve"> </w:t>
+      </w:r>
+      <w:r>
+        <w:t xml:space="preserve">segundo en una máquina de 1 GHz)</w:t>
+      </w:r>
+    </w:p>
+    <w:p>
+      <w:pPr>
+        <w:numPr>
+          <w:ilvl w:val="0"/>
+          <w:numId w:val="1008"/>
+        </w:numPr>
+        <w:pStyle w:val="Compact"/>
+      </w:pPr>
+      <w:r>
+        <w:t xml:space="preserve">Código abierto (EPL)</w:t>
+      </w:r>
+    </w:p>
+    <w:bookmarkEnd w:id="39"/>
+    <w:bookmarkStart w:id="44" w:name="vista-general"/>
+    <w:p>
+      <w:pPr>
+        <w:pStyle w:val="Heading2"/>
+      </w:pPr>
+      <w:r>
+        <w:t xml:space="preserve">Vista general</w:t>
+      </w:r>
+    </w:p>
+    <w:p>
+      <w:pPr>
+        <w:pStyle w:val="FirstParagraph"/>
+      </w:pPr>
+      <w:r>
+        <w:t xml:space="preserve">Editor gráfico NETEDIT mostrando una inserción y el menú de edición de semáforos.</w:t>
+      </w:r>
+      <w:r>
+        <w:t xml:space="preserve"> </w:t>
+      </w:r>
+      <w:r>
+        <w:drawing>
+          <wp:inline>
+            <wp:extent cx="5334000" cy="4273126"/>
+            <wp:effectExtent b="0" l="0" r="0" t="0"/>
+            <wp:docPr descr="" title="" id="1" name="Picture"/>
+            <a:graphic>
+              <a:graphicData uri="http://schemas.openxmlformats.org/drawingml/2006/picture">
+                <pic:pic>
+                  <pic:nvPicPr>
+                    <pic:cNvPr descr="../imagenes/sumo/1cb8aa292f0be15b402ccd4f098f53e0.png" id="0" name="Picture"/>
+                    <pic:cNvPicPr>
+                      <a:picLocks noChangeArrowheads="1" noChangeAspect="1"/>
+                    </pic:cNvPicPr>
+                  </pic:nvPicPr>
+                  <pic:blipFill>
+                    <a:blip r:embed="rId40"/>
+                    <a:stretch>
+                      <a:fillRect/>
+                    </a:stretch>
+                  </pic:blipFill>
+                  <pic:spPr bwMode="auto">
+                    <a:xfrm>
+                      <a:off x="0" y="0"/>
+                      <a:ext cx="5334000" cy="4273126"/>
+                    </a:xfrm>
+                    <a:prstGeom prst="rect">
+                      <a:avLst/>
+                    </a:prstGeom>
+                    <a:noFill/>
+                    <a:ln w="9525">
+                      <a:noFill/>
+                      <a:headEnd/>
+                      <a:tailEnd/>
+                    </a:ln>
+                  </pic:spPr>
+                </pic:pic>
+              </a:graphicData>
+            </a:graphic>
+          </wp:inline>
+        </w:drawing>
+      </w:r>
+    </w:p>
+    <w:p>
+      <w:pPr>
+        <w:pStyle w:val="BodyText"/>
+      </w:pPr>
+      <w:r>
+        <w:t xml:space="preserve">Simulando la intersección anterior de manera gráfica en SumoGui.</w:t>
+      </w:r>
+      <w:r>
+        <w:t xml:space="preserve"> </w:t>
+      </w:r>
+      <w:r>
+        <w:drawing>
+          <wp:inline>
+            <wp:extent cx="5334000" cy="4729480"/>
+            <wp:effectExtent b="0" l="0" r="0" t="0"/>
+            <wp:docPr descr="" title="" id="1" name="Picture"/>
+            <a:graphic>
+              <a:graphicData uri="http://schemas.openxmlformats.org/drawingml/2006/picture">
+                <pic:pic>
+                  <pic:nvPicPr>
+                    <pic:cNvPr descr="../imagenes/sumo/f06ad63e2235a639007f9748f2326f91.png" id="0" name="Picture"/>
+                    <pic:cNvPicPr>
+                      <a:picLocks noChangeArrowheads="1" noChangeAspect="1"/>
+                    </pic:cNvPicPr>
+                  </pic:nvPicPr>
+                  <pic:blipFill>
+                    <a:blip r:embed="rId41"/>
+                    <a:stretch>
+                      <a:fillRect/>
+                    </a:stretch>
+                  </pic:blipFill>
+                  <pic:spPr bwMode="auto">
+                    <a:xfrm>
+                      <a:off x="0" y="0"/>
+                      <a:ext cx="5334000" cy="4729480"/>
+                    </a:xfrm>
+                    <a:prstGeom prst="rect">
+                      <a:avLst/>
+                    </a:prstGeom>
+                    <a:noFill/>
+                    <a:ln w="9525">
+                      <a:noFill/>
+                      <a:headEnd/>
+                      <a:tailEnd/>
+                    </a:ln>
+                  </pic:spPr>
+                </pic:pic>
+              </a:graphicData>
+            </a:graphic>
+          </wp:inline>
+        </w:drawing>
+      </w:r>
+    </w:p>
+    <w:p>
+      <w:pPr>
+        <w:pStyle w:val="BodyText"/>
+      </w:pPr>
+      <w:r>
+        <w:t xml:space="preserve">Controlando los semáforos desde Python con TraCI (Traffic Control Interface).</w:t>
+      </w:r>
+      <w:r>
+        <w:t xml:space="preserve"> </w:t>
+      </w:r>
+      <w:r>
+        <w:drawing>
+          <wp:inline>
+            <wp:extent cx="5334000" cy="3843031"/>
+            <wp:effectExtent b="0" l="0" r="0" t="0"/>
+            <wp:docPr descr="" title="" id="1" name="Picture"/>
+            <a:graphic>
+              <a:graphicData uri="http://schemas.openxmlformats.org/drawingml/2006/picture">
+                <pic:pic>
+                  <pic:nvPicPr>
+                    <pic:cNvPr descr="../imagenes/sumo/8a185a540ef5e98b250d7c70216cddfc.png" id="0" name="Picture"/>
+                    <pic:cNvPicPr>
+                      <a:picLocks noChangeArrowheads="1" noChangeAspect="1"/>
+                    </pic:cNvPicPr>
+                  </pic:nvPicPr>
+                  <pic:blipFill>
+                    <a:blip r:embed="rId42"/>
+                    <a:stretch>
+                      <a:fillRect/>
+                    </a:stretch>
+                  </pic:blipFill>
+                  <pic:spPr bwMode="auto">
+                    <a:xfrm>
+                      <a:off x="0" y="0"/>
+                      <a:ext cx="5334000" cy="3843031"/>
+                    </a:xfrm>
+                    <a:prstGeom prst="rect">
+                      <a:avLst/>
+                    </a:prstGeom>
+                    <a:noFill/>
+                    <a:ln w="9525">
+                      <a:noFill/>
+                      <a:headEnd/>
+                      <a:tailEnd/>
+                    </a:ln>
+                  </pic:spPr>
+                </pic:pic>
+              </a:graphicData>
+            </a:graphic>
+          </wp:inline>
+        </w:drawing>
+      </w:r>
+    </w:p>
+    <w:p>
+      <w:pPr>
+        <w:pStyle w:val="BodyText"/>
+      </w:pPr>
+      <w:r>
+        <w:t xml:space="preserve">Los diversos tipos de vehículos disponibles.</w:t>
+      </w:r>
+      <w:r>
+        <w:t xml:space="preserve"> </w:t>
+      </w:r>
+      <w:r>
+        <w:drawing>
+          <wp:inline>
+            <wp:extent cx="5334000" cy="2868705"/>
+            <wp:effectExtent b="0" l="0" r="0" t="0"/>
+            <wp:docPr descr="" title="" id="1" name="Picture"/>
+            <a:graphic>
+              <a:graphicData uri="http://schemas.openxmlformats.org/drawingml/2006/picture">
+                <pic:pic>
+                  <pic:nvPicPr>
+                    <pic:cNvPr descr="../imagenes/sumo/d600ef6ce1de01e90d10a436d7b6bb75.png" id="0" name="Picture"/>
+                    <pic:cNvPicPr>
+                      <a:picLocks noChangeArrowheads="1" noChangeAspect="1"/>
+                    </pic:cNvPicPr>
+                  </pic:nvPicPr>
+                  <pic:blipFill>
+                    <a:blip r:embed="rId43"/>
+                    <a:stretch>
+                      <a:fillRect/>
+                    </a:stretch>
+                  </pic:blipFill>
+                  <pic:spPr bwMode="auto">
+                    <a:xfrm>
+                      <a:off x="0" y="0"/>
+                      <a:ext cx="5334000" cy="2868705"/>
+                    </a:xfrm>
+                    <a:prstGeom prst="rect">
+                      <a:avLst/>
+                    </a:prstGeom>
+                    <a:noFill/>
+                    <a:ln w="9525">
+                      <a:noFill/>
+                      <a:headEnd/>
+                      <a:tailEnd/>
+                    </a:ln>
+                  </pic:spPr>
+                </pic:pic>
+              </a:graphicData>
+            </a:graphic>
+          </wp:inline>
+        </w:drawing>
+      </w:r>
+    </w:p>
+    <w:bookmarkEnd w:id="44"/>
+    <w:bookmarkStart w:id="47" w:name="simulación-de-semáforos"/>
+    <w:p>
+      <w:pPr>
+        <w:pStyle w:val="Heading2"/>
+      </w:pPr>
+      <w:r>
+        <w:t xml:space="preserve">Simulación de semáforos</w:t>
+      </w:r>
+    </w:p>
+    <w:p>
+      <w:pPr>
+        <w:pStyle w:val="FirstParagraph"/>
+      </w:pPr>
+      <w:r>
+        <w:t xml:space="preserve">Los semáforos (llamados en el simulador TLS -</w:t>
+      </w:r>
+      <w:r>
+        <w:t xml:space="preserve"> </w:t>
+      </w:r>
+      <w:r>
+        <w:rPr>
+          <w:i/>
+        </w:rPr>
+        <w:t xml:space="preserve">Traffic Light System</w:t>
+      </w:r>
+      <w:r>
+        <w:t xml:space="preserve">) se pueden</w:t>
+      </w:r>
+      <w:r>
+        <w:t xml:space="preserve"> </w:t>
+      </w:r>
+      <w:r>
+        <w:t xml:space="preserve">crear de manera gráfica en NETDIT y automáticamente generan un programa de</w:t>
+      </w:r>
+      <w:r>
+        <w:t xml:space="preserve"> </w:t>
+      </w:r>
+      <w:r>
+        <w:t xml:space="preserve">control.</w:t>
+      </w:r>
+    </w:p>
+    <w:p>
+      <w:pPr>
+        <w:pStyle w:val="BodyText"/>
+      </w:pPr>
+      <w:r>
+        <w:drawing>
+          <wp:inline>
+            <wp:extent cx="5334000" cy="4129361"/>
+            <wp:effectExtent b="0" l="0" r="0" t="0"/>
+            <wp:docPr descr="" title="" id="1" name="Picture"/>
+            <a:graphic>
+              <a:graphicData uri="http://schemas.openxmlformats.org/drawingml/2006/picture">
+                <pic:pic>
+                  <pic:nvPicPr>
+                    <pic:cNvPr descr="../imagenes/sumo/d53e12f08f94d08fd7e31f214786b43e.png" id="0" name="Picture"/>
+                    <pic:cNvPicPr>
+                      <a:picLocks noChangeArrowheads="1" noChangeAspect="1"/>
+                    </pic:cNvPicPr>
+                  </pic:nvPicPr>
+                  <pic:blipFill>
+                    <a:blip r:embed="rId45"/>
+                    <a:stretch>
+                      <a:fillRect/>
+                    </a:stretch>
+                  </pic:blipFill>
+                  <pic:spPr bwMode="auto">
+                    <a:xfrm>
+                      <a:off x="0" y="0"/>
+                      <a:ext cx="5334000" cy="4129361"/>
+                    </a:xfrm>
+                    <a:prstGeom prst="rect">
+                      <a:avLst/>
+                    </a:prstGeom>
+                    <a:noFill/>
+                    <a:ln w="9525">
+                      <a:noFill/>
+                      <a:headEnd/>
+                      <a:tailEnd/>
+                    </a:ln>
+                  </pic:spPr>
+                </pic:pic>
+              </a:graphicData>
+            </a:graphic>
+          </wp:inline>
+        </w:drawing>
+      </w:r>
+    </w:p>
+    <w:p>
+      <w:pPr>
+        <w:pStyle w:val="BodyText"/>
+      </w:pPr>
+      <w:r>
+        <w:drawing>
+          <wp:inline>
+            <wp:extent cx="5334000" cy="4146736"/>
+            <wp:effectExtent b="0" l="0" r="0" t="0"/>
+            <wp:docPr descr="" title="" id="1" name="Picture"/>
+            <a:graphic>
+              <a:graphicData uri="http://schemas.openxmlformats.org/drawingml/2006/picture">
+                <pic:pic>
+                  <pic:nvPicPr>
+                    <pic:cNvPr descr="../imagenes/sumo/e760085ba60c72e71c15ed1d0d5ab9aa.png" id="0" name="Picture"/>
+                    <pic:cNvPicPr>
+                      <a:picLocks noChangeArrowheads="1" noChangeAspect="1"/>
+                    </pic:cNvPicPr>
+                  </pic:nvPicPr>
+                  <pic:blipFill>
+                    <a:blip r:embed="rId46"/>
+                    <a:stretch>
+                      <a:fillRect/>
+                    </a:stretch>
+                  </pic:blipFill>
+                  <pic:spPr bwMode="auto">
+                    <a:xfrm>
+                      <a:off x="0" y="0"/>
+                      <a:ext cx="5334000" cy="4146736"/>
+                    </a:xfrm>
+                    <a:prstGeom prst="rect">
+                      <a:avLst/>
+                    </a:prstGeom>
+                    <a:noFill/>
+                    <a:ln w="9525">
+                      <a:noFill/>
+                      <a:headEnd/>
+                      <a:tailEnd/>
+                    </a:ln>
+                  </pic:spPr>
+                </pic:pic>
+              </a:graphicData>
+            </a:graphic>
+          </wp:inline>
+        </w:drawing>
+      </w:r>
+    </w:p>
+    <w:bookmarkEnd w:id="47"/>
+    <w:bookmarkStart w:id="49" w:name="definición-de-nuevos-programas-tls"/>
+    <w:p>
+      <w:pPr>
+        <w:pStyle w:val="Heading2"/>
+      </w:pPr>
+      <w:r>
+        <w:t xml:space="preserve">Definición de nuevos programas TLS</w:t>
+      </w:r>
+    </w:p>
+    <w:p>
+      <w:pPr>
+        <w:pStyle w:val="FirstParagraph"/>
+      </w:pPr>
+      <w:r>
+        <w:t xml:space="preserve">Se puede cargar nuevas definiciones para semáforos como parte de un archivo</w:t>
+      </w:r>
+      <w:r>
+        <w:t xml:space="preserve"> </w:t>
+      </w:r>
+      <w:r>
+        <w:t xml:space="preserve">adicional. La definición de un programa de semáforo dentro de un archivo</w:t>
+      </w:r>
+      <w:r>
+        <w:t xml:space="preserve"> </w:t>
+      </w:r>
+      <w:r>
+        <w:t xml:space="preserve">adicional se ve así:</w:t>
+      </w:r>
+    </w:p>
+    <w:p>
+      <w:pPr>
+        <w:pStyle w:val="SourceCode"/>
+      </w:pPr>
+      <w:r>
+        <w:rPr>
+          <w:rStyle w:val="KeywordTok"/>
+        </w:rPr>
+        <w:t xml:space="preserve">&lt;additional&gt;</w:t>
+      </w:r>
+      <w:r>
+        <w:br/>
+      </w:r>
+      <w:r>
+        <w:rPr>
+          <w:rStyle w:val="NormalTok"/>
+        </w:rPr>
+        <w:t xml:space="preserve">    </w:t>
+      </w:r>
+      <w:r>
+        <w:rPr>
+          <w:rStyle w:val="KeywordTok"/>
+        </w:rPr>
+        <w:t xml:space="preserve">&lt;tlLogic</w:t>
+      </w:r>
+      <w:r>
+        <w:rPr>
+          <w:rStyle w:val="OtherTok"/>
+        </w:rPr>
+        <w:t xml:space="preserve"> id=</w:t>
+      </w:r>
+      <w:r>
+        <w:rPr>
+          <w:rStyle w:val="StringTok"/>
+        </w:rPr>
+        <w:t xml:space="preserve">"semaforo_principal"</w:t>
+      </w:r>
+      <w:r>
+        <w:rPr>
+          <w:rStyle w:val="OtherTok"/>
+        </w:rPr>
+        <w:t xml:space="preserve"> type=</w:t>
+      </w:r>
+      <w:r>
+        <w:rPr>
+          <w:rStyle w:val="StringTok"/>
+        </w:rPr>
+        <w:t xml:space="preserve">"static"</w:t>
+      </w:r>
+      <w:r>
+        <w:rPr>
+          <w:rStyle w:val="OtherTok"/>
+        </w:rPr>
+        <w:t xml:space="preserve"> programID=</w:t>
+      </w:r>
+      <w:r>
+        <w:rPr>
+          <w:rStyle w:val="StringTok"/>
+        </w:rPr>
+        <w:t xml:space="preserve">"principal"</w:t>
+      </w:r>
+      <w:r>
+        <w:rPr>
+          <w:rStyle w:val="OtherTok"/>
+        </w:rPr>
+        <w:t xml:space="preserve"> offset=</w:t>
+      </w:r>
+      <w:r>
+        <w:rPr>
+          <w:rStyle w:val="StringTok"/>
+        </w:rPr>
+        <w:t xml:space="preserve">"0"</w:t>
+      </w:r>
+      <w:r>
+        <w:rPr>
+          <w:rStyle w:val="KeywordTok"/>
+        </w:rPr>
+        <w:t xml:space="preserve">&gt;</w:t>
+      </w:r>
+      <w:r>
+        <w:br/>
+      </w:r>
+      <w:r>
+        <w:rPr>
+          <w:rStyle w:val="NormalTok"/>
+        </w:rPr>
+        <w:t xml:space="preserve">        </w:t>
+      </w:r>
+      <w:r>
+        <w:rPr>
+          <w:rStyle w:val="KeywordTok"/>
+        </w:rPr>
+        <w:t xml:space="preserve">&lt;phase</w:t>
+      </w:r>
+      <w:r>
+        <w:rPr>
+          <w:rStyle w:val="OtherTok"/>
+        </w:rPr>
+        <w:t xml:space="preserve"> duration=</w:t>
+      </w:r>
+      <w:r>
+        <w:rPr>
+          <w:rStyle w:val="StringTok"/>
+        </w:rPr>
+        <w:t xml:space="preserve">"40"</w:t>
+      </w:r>
+      <w:r>
+        <w:rPr>
+          <w:rStyle w:val="OtherTok"/>
+        </w:rPr>
+        <w:t xml:space="preserve"> state=</w:t>
+      </w:r>
+      <w:r>
+        <w:rPr>
+          <w:rStyle w:val="StringTok"/>
+        </w:rPr>
+        <w:t xml:space="preserve">"GrGr"</w:t>
+      </w:r>
+      <w:r>
+        <w:rPr>
+          <w:rStyle w:val="KeywordTok"/>
+        </w:rPr>
+        <w:t xml:space="preserve">/&gt;</w:t>
+      </w:r>
+      <w:r>
+        <w:br/>
+      </w:r>
+      <w:r>
+        <w:rPr>
+          <w:rStyle w:val="NormalTok"/>
+        </w:rPr>
+        <w:t xml:space="preserve">        </w:t>
+      </w:r>
+      <w:r>
+        <w:rPr>
+          <w:rStyle w:val="KeywordTok"/>
+        </w:rPr>
+        <w:t xml:space="preserve">&lt;phase</w:t>
+      </w:r>
+      <w:r>
+        <w:rPr>
+          <w:rStyle w:val="OtherTok"/>
+        </w:rPr>
+        <w:t xml:space="preserve"> duration=</w:t>
+      </w:r>
+      <w:r>
+        <w:rPr>
+          <w:rStyle w:val="StringTok"/>
+        </w:rPr>
+        <w:t xml:space="preserve">"6"</w:t>
+      </w:r>
+      <w:r>
+        <w:rPr>
+          <w:rStyle w:val="OtherTok"/>
+        </w:rPr>
+        <w:t xml:space="preserve"> state=</w:t>
+      </w:r>
+      <w:r>
+        <w:rPr>
+          <w:rStyle w:val="StringTok"/>
+        </w:rPr>
+        <w:t xml:space="preserve">"yryr"</w:t>
+      </w:r>
+      <w:r>
+        <w:rPr>
+          <w:rStyle w:val="KeywordTok"/>
+        </w:rPr>
+        <w:t xml:space="preserve">/&gt;</w:t>
+      </w:r>
+      <w:r>
+        <w:br/>
+      </w:r>
+      <w:r>
+        <w:rPr>
+          <w:rStyle w:val="NormalTok"/>
+        </w:rPr>
+        <w:t xml:space="preserve">        </w:t>
+      </w:r>
+      <w:r>
+        <w:rPr>
+          <w:rStyle w:val="KeywordTok"/>
+        </w:rPr>
+        <w:t xml:space="preserve">&lt;phase</w:t>
+      </w:r>
+      <w:r>
+        <w:rPr>
+          <w:rStyle w:val="OtherTok"/>
+        </w:rPr>
+        <w:t xml:space="preserve"> duration=</w:t>
+      </w:r>
+      <w:r>
+        <w:rPr>
+          <w:rStyle w:val="StringTok"/>
+        </w:rPr>
+        <w:t xml:space="preserve">"40"</w:t>
+      </w:r>
+      <w:r>
+        <w:rPr>
+          <w:rStyle w:val="OtherTok"/>
+        </w:rPr>
+        <w:t xml:space="preserve"> state=</w:t>
+      </w:r>
+      <w:r>
+        <w:rPr>
+          <w:rStyle w:val="StringTok"/>
+        </w:rPr>
+        <w:t xml:space="preserve">"rGrG"</w:t>
+      </w:r>
+      <w:r>
+        <w:rPr>
+          <w:rStyle w:val="KeywordTok"/>
+        </w:rPr>
+        <w:t xml:space="preserve">/&gt;</w:t>
+      </w:r>
+      <w:r>
+        <w:br/>
+      </w:r>
+      <w:r>
+        <w:rPr>
+          <w:rStyle w:val="NormalTok"/>
+        </w:rPr>
+        <w:t xml:space="preserve">        </w:t>
+      </w:r>
+      <w:r>
+        <w:rPr>
+          <w:rStyle w:val="KeywordTok"/>
+        </w:rPr>
+        <w:t xml:space="preserve">&lt;phase</w:t>
+      </w:r>
+      <w:r>
+        <w:rPr>
+          <w:rStyle w:val="OtherTok"/>
+        </w:rPr>
+        <w:t xml:space="preserve"> duration=</w:t>
+      </w:r>
+      <w:r>
+        <w:rPr>
+          <w:rStyle w:val="StringTok"/>
+        </w:rPr>
+        <w:t xml:space="preserve">"6"</w:t>
+      </w:r>
+      <w:r>
+        <w:rPr>
+          <w:rStyle w:val="OtherTok"/>
+        </w:rPr>
+        <w:t xml:space="preserve"> state=</w:t>
+      </w:r>
+      <w:r>
+        <w:rPr>
+          <w:rStyle w:val="StringTok"/>
+        </w:rPr>
+        <w:t xml:space="preserve">"ryry"</w:t>
+      </w:r>
+      <w:r>
+        <w:rPr>
+          <w:rStyle w:val="KeywordTok"/>
+        </w:rPr>
+        <w:t xml:space="preserve">/&gt;</w:t>
+      </w:r>
+      <w:r>
+        <w:br/>
+      </w:r>
+      <w:r>
+        <w:rPr>
+          <w:rStyle w:val="NormalTok"/>
+        </w:rPr>
+        <w:t xml:space="preserve">    </w:t>
+      </w:r>
+      <w:r>
+        <w:rPr>
+          <w:rStyle w:val="KeywordTok"/>
+        </w:rPr>
+        <w:t xml:space="preserve">&lt;/tlLogic&gt;</w:t>
+      </w:r>
+      <w:r>
+        <w:br/>
+      </w:r>
+      <w:r>
+        <w:rPr>
+          <w:rStyle w:val="KeywordTok"/>
+        </w:rPr>
+        <w:t xml:space="preserve">&lt;/additional&gt;</w:t>
+      </w:r>
+    </w:p>
+    <w:p>
+      <w:pPr>
+        <w:pStyle w:val="FirstParagraph"/>
+      </w:pPr>
+      <w:r>
+        <w:t xml:space="preserve">Cada programa está compuesto de varias fases de cierta duración. En cada una, el atributo</w:t>
+      </w:r>
+      <w:r>
+        <w:t xml:space="preserve"> </w:t>
+      </w:r>
+      <w:r>
+        <w:rPr>
+          <w:i/>
+        </w:rPr>
+        <w:t xml:space="preserve">state</w:t>
+      </w:r>
+      <w:r>
+        <w:t xml:space="preserve"> </w:t>
+      </w:r>
+      <w:r>
+        <w:t xml:space="preserve">define con una cadena de caracteres los colores de todos los semáforos en esa fase. El significado de los caracteres principales se puede ver en la siguiente tabla:</w:t>
+      </w:r>
+    </w:p>
+    <w:tbl>
+      <w:tblPr>
+        <w:tblStyle w:val="Table"/>
+        <w:tblW w:type="pct" w:w="5000.0"/>
+        <w:tblLook w:firstRow="1" w:lastRow="0" w:firstColumn="0" w:lastColumn="0" w:noHBand="0" w:noVBand="0"/>
+      </w:tblPr>
+      <w:tblGrid>
+        <w:gridCol w:w="649"/>
+        <w:gridCol w:w="649"/>
+        <w:gridCol w:w="6621"/>
+      </w:tblGrid>
+      <w:tr>
+        <w:trPr>
+          <w:cnfStyle w:firstRow="1"/>
+        </w:trPr>
+        <w:tc>
+          <w:tcPr>
+            <w:tcBorders>
+              <w:bottom w:val="single"/>
+            </w:tcBorders>
+            <w:vAlign w:val="bottom"/>
+          </w:tcPr>
+          <w:p>
+            <w:pPr>
+              <w:pStyle w:val="Compact"/>
+              <w:jc w:val="left"/>
+            </w:pPr>
+            <w:r>
+              <w:t xml:space="preserve">Caracter</w:t>
+            </w:r>
+          </w:p>
+        </w:tc>
+        <w:tc>
+          <w:tcPr>
+            <w:tcBorders>
+              <w:bottom w:val="single"/>
+            </w:tcBorders>
+            <w:vAlign w:val="bottom"/>
+          </w:tcPr>
+          <w:p>
+            <w:pPr>
+              <w:pStyle w:val="Compact"/>
+              <w:jc w:val="left"/>
+            </w:pPr>
+            <w:r>
+              <w:t xml:space="preserve">Color</w:t>
+            </w:r>
+          </w:p>
+        </w:tc>
+        <w:tc>
+          <w:tcPr>
+            <w:tcBorders>
+              <w:bottom w:val="single"/>
+            </w:tcBorders>
+            <w:vAlign w:val="bottom"/>
+          </w:tcPr>
+          <w:p>
+            <w:pPr>
+              <w:pStyle w:val="Compact"/>
+              <w:jc w:val="left"/>
+            </w:pPr>
+            <w:r>
+              <w:t xml:space="preserve">Descripción</w:t>
+            </w:r>
+          </w:p>
+        </w:tc>
+      </w:tr>
+      <w:tr>
+        <w:tc>
+          <w:p>
+            <w:pPr>
+              <w:pStyle w:val="Compact"/>
+              <w:jc w:val="left"/>
+            </w:pPr>
+            <w:r>
+              <w:t xml:space="preserve">r</w:t>
+            </w:r>
+          </w:p>
+        </w:tc>
+        <w:tc>
+          <w:p>
+            <w:pPr>
+              <w:pStyle w:val="Compact"/>
+              <w:jc w:val="left"/>
+            </w:pPr>
+            <w:r>
+              <w:t xml:space="preserve">rojo</w:t>
+            </w:r>
+          </w:p>
+        </w:tc>
+        <w:tc>
+          <w:p>
+            <w:pPr>
+              <w:pStyle w:val="Compact"/>
+              <w:jc w:val="left"/>
+            </w:pPr>
+            <w:r>
+              <w:t xml:space="preserve">Luz roja: los vehículos deben detenerse.</w:t>
+            </w:r>
+          </w:p>
+        </w:tc>
+      </w:tr>
+      <w:tr>
+        <w:tc>
+          <w:p>
+            <w:pPr>
+              <w:pStyle w:val="Compact"/>
+              <w:jc w:val="left"/>
+            </w:pPr>
+            <w:r>
+              <w:t xml:space="preserve">y</w:t>
+            </w:r>
+          </w:p>
+        </w:tc>
+        <w:tc>
+          <w:p>
+            <w:pPr>
+              <w:pStyle w:val="Compact"/>
+              <w:jc w:val="left"/>
+            </w:pPr>
+            <w:r>
+              <w:t xml:space="preserve">amarillo</w:t>
+            </w:r>
+          </w:p>
+        </w:tc>
+        <w:tc>
+          <w:p>
+            <w:pPr>
+              <w:pStyle w:val="Compact"/>
+              <w:jc w:val="left"/>
+            </w:pPr>
+            <w:r>
+              <w:t xml:space="preserve">Luz amarilla:los vehículos desacelerarán si están lejos de la insersección, de lo contrario pasarán.</w:t>
+            </w:r>
+          </w:p>
+        </w:tc>
+      </w:tr>
+      <w:tr>
+        <w:tc>
+          <w:p>
+            <w:pPr>
+              <w:pStyle w:val="Compact"/>
+              <w:jc w:val="left"/>
+            </w:pPr>
+            <w:r>
+              <w:t xml:space="preserve">G</w:t>
+            </w:r>
+          </w:p>
+        </w:tc>
+        <w:tc>
+          <w:p>
+            <w:pPr>
+              <w:pStyle w:val="Compact"/>
+              <w:jc w:val="left"/>
+            </w:pPr>
+            <w:r>
+              <w:t xml:space="preserve">verde</w:t>
+            </w:r>
+          </w:p>
+        </w:tc>
+        <w:tc>
+          <w:p>
+            <w:pPr>
+              <w:pStyle w:val="Compact"/>
+              <w:jc w:val="left"/>
+            </w:pPr>
+            <w:r>
+              <w:t xml:space="preserve">Luz verde de prioridad: los vehículos pasarán.</w:t>
+            </w:r>
+          </w:p>
+        </w:tc>
+      </w:tr>
+    </w:tbl>
+    <w:p>
+      <w:pPr>
+        <w:pStyle w:val="BodyText"/>
+      </w:pPr>
+      <w:r>
+        <w:t xml:space="preserve">La posiciónde cada caracter en la cadena se corresponde con las conexiones de la insercción controlada empezando desde arriba en el orden de las manecillas del reloj. Por ejemplo, la siguiente imagen se corresponde con la cadena</w:t>
+      </w:r>
+      <w:r>
+        <w:t xml:space="preserve"> </w:t>
+      </w:r>
+      <w:r>
+        <w:rPr>
+          <w:rStyle w:val="VerbatimChar"/>
+        </w:rPr>
+        <w:t xml:space="preserve">state = "GrGr"</w:t>
+      </w:r>
+      <w:r>
+        <w:t xml:space="preserve">.</w:t>
+      </w:r>
+      <w:r>
+        <w:t xml:space="preserve"> </w:t>
+      </w:r>
+      <w:r>
+        <w:drawing>
+          <wp:inline>
+            <wp:extent cx="5334000" cy="5183661"/>
+            <wp:effectExtent b="0" l="0" r="0" t="0"/>
+            <wp:docPr descr="" title="" id="1" name="Picture"/>
+            <a:graphic>
+              <a:graphicData uri="http://schemas.openxmlformats.org/drawingml/2006/picture">
+                <pic:pic>
+                  <pic:nvPicPr>
+                    <pic:cNvPr descr="../imagenes/sumo/tls_light_order.png" id="0" name="Picture"/>
+                    <pic:cNvPicPr>
+                      <a:picLocks noChangeArrowheads="1" noChangeAspect="1"/>
+                    </pic:cNvPicPr>
+                  </pic:nvPicPr>
+                  <pic:blipFill>
+                    <a:blip r:embed="rId48"/>
+                    <a:stretch>
+                      <a:fillRect/>
+                    </a:stretch>
+                  </pic:blipFill>
+                  <pic:spPr bwMode="auto">
+                    <a:xfrm>
+                      <a:off x="0" y="0"/>
+                      <a:ext cx="5334000" cy="5183661"/>
+                    </a:xfrm>
+                    <a:prstGeom prst="rect">
+                      <a:avLst/>
+                    </a:prstGeom>
+                    <a:noFill/>
+                    <a:ln w="9525">
+                      <a:noFill/>
+                      <a:headEnd/>
+                      <a:tailEnd/>
+                    </a:ln>
+                  </pic:spPr>
+                </pic:pic>
+              </a:graphicData>
+            </a:graphic>
+          </wp:inline>
+        </w:drawing>
+      </w:r>
+    </w:p>
+    <w:bookmarkEnd w:id="49"/>
+    <w:bookmarkStart w:id="51" w:name="control-de-los-semáforos-con-python"/>
+    <w:p>
+      <w:pPr>
+        <w:pStyle w:val="Heading2"/>
+      </w:pPr>
+      <w:r>
+        <w:t xml:space="preserve">Control de los semáforos con Python</w:t>
+      </w:r>
+    </w:p>
+    <w:p>
+      <w:pPr>
+        <w:pStyle w:val="FirstParagraph"/>
+      </w:pPr>
+      <w:r>
+        <w:t xml:space="preserve">Más importante aún, también es posible controlar los estados de los semáforos programáticamente a través de una interfaz incluida en el paquete de instalación llamada TraCI.</w:t>
+      </w:r>
+    </w:p>
+    <w:p>
+      <w:pPr>
+        <w:pStyle w:val="BodyText"/>
+      </w:pPr>
+      <w:r>
+        <w:t xml:space="preserve">TraCI es la abreviatura de</w:t>
+      </w:r>
+      <w:r>
+        <w:t xml:space="preserve"> </w:t>
+      </w:r>
+      <w:r>
+        <w:t xml:space="preserve">“</w:t>
+      </w:r>
+      <w:r>
+        <w:t xml:space="preserve"> </w:t>
+      </w:r>
+      <w:r>
         <w:rPr>
           <w:b/>
         </w:rPr>
-        <w:t xml:space="preserve">(Incluir aquí gráfica que represente el rango de tiempo en el que son válidas las predicciones, la estimación de pérdida de tiempo efectivo por el tiempo de generación, etc.)</w:t>
+        <w:t xml:space="preserve">Tra</w:t>
+      </w:r>
+      <w:r>
+        <w:t xml:space="preserve">fic </w:t>
+      </w:r>
+      <w:r>
+        <w:rPr>
+          <w:b/>
+        </w:rPr>
+        <w:t xml:space="preserve">C</w:t>
+      </w:r>
+      <w:r>
+        <w:t xml:space="preserve">ontrol </w:t>
+      </w:r>
+      <w:r>
+        <w:rPr>
+          <w:b/>
+        </w:rPr>
+        <w:t xml:space="preserve">I</w:t>
+      </w:r>
+      <w:r>
+        <w:t xml:space="preserve">nterface</w:t>
+      </w:r>
+      <w:r>
+        <w:t xml:space="preserve">”</w:t>
+      </w:r>
+      <w:r>
+        <w:t xml:space="preserve">. Al dar</w:t>
+      </w:r>
+      <w:r>
+        <w:t xml:space="preserve"> </w:t>
+      </w:r>
+      <w:r>
+        <w:t xml:space="preserve">acceso a una simulación de tráfico en ejecución, permite recuperar valores de</w:t>
+      </w:r>
+      <w:r>
+        <w:t xml:space="preserve"> </w:t>
+      </w:r>
+      <w:r>
+        <w:t xml:space="preserve">objetos simulados y manipular su comportamiento</w:t>
+      </w:r>
+      <w:r>
+        <w:t xml:space="preserve"> </w:t>
+      </w:r>
+      <w:r>
+        <w:t xml:space="preserve">“</w:t>
+      </w:r>
+      <w:r>
+        <w:t xml:space="preserve">en línea</w:t>
+      </w:r>
+      <w:r>
+        <w:t xml:space="preserve">”</w:t>
+      </w:r>
+      <w:r>
+        <w:t xml:space="preserve">.</w:t>
       </w:r>
     </w:p>
     <w:p>
@@ -1459,7 +3057,13 @@
         <w:pStyle w:val="BodyText"/>
       </w:pPr>
       <w:r>
-        <w:t xml:space="preserve">Ya que el proceso de hacer una predicción y su posterior optimización es un proceso intensivo, las peticiones para nuevas predicciones suceden cada hora, pero de manera escalonada. Por ejemplo: si existen 4 agentes de control, uno iniciará una petición de predicción a las 2:00 p.m., mientras que otra los hará a las 2:15 p.m., otro a las 2:30, y así sucesivamente, de tal manera que el tiempo entre cada hora se se reparta lo más igualitariamente posible. De la mano con estas peticiones escalonadas, las peticiones se realizarán de manera asíncrona usando hilos de procesamiento para lograr paralelizar el procesamiento de varias intersecciones a la vez de ser necesario. De esta manera, se aprovecha también el sistema de encolamiento de hilos nativo de los sistemas operativos, que resulta particularmente útil para no atrasar las predicciones programadas por las realizadas bajo demanda.</w:t>
+        <w:t xml:space="preserve">TraCI utiliza una arquitectura cliente / servidor basada en TCP para</w:t>
+      </w:r>
+      <w:r>
+        <w:t xml:space="preserve"> </w:t>
+      </w:r>
+      <w:r>
+        <w:t xml:space="preserve">proporcionar acceso a SUMO. De este modo, SUMO actúa como servidor y el código Python con TraCI como cliente.</w:t>
       </w:r>
     </w:p>
     <w:p>
@@ -1467,20 +3071,477 @@
         <w:pStyle w:val="BodyText"/>
       </w:pPr>
       <w:r>
-        <w:rPr>
-          <w:b/>
-        </w:rPr>
-        <w:t xml:space="preserve">(Incluir aquí gráfica de encolamiento de hilos)</w:t>
-      </w:r>
-    </w:p>
-    <w:bookmarkEnd w:id="31"/>
-    <w:bookmarkStart w:id="32" w:name="categorizador-de-parámetros"/>
+        <w:t xml:space="preserve">A continuación, se muestra el código de ejemplo que controla la lógica del</w:t>
+      </w:r>
+      <w:r>
+        <w:t xml:space="preserve"> </w:t>
+      </w:r>
+      <w:r>
+        <w:t xml:space="preserve">semáforo para que se controle de la siguiente manera:</w:t>
+      </w:r>
+    </w:p>
+    <w:p>
+      <w:pPr>
+        <w:pStyle w:val="BodyText"/>
+      </w:pPr>
+      <w:r>
+        <w:drawing>
+          <wp:inline>
+            <wp:extent cx="5334000" cy="3883818"/>
+            <wp:effectExtent b="0" l="0" r="0" t="0"/>
+            <wp:docPr descr="" title="" id="1" name="Picture"/>
+            <a:graphic>
+              <a:graphicData uri="http://schemas.openxmlformats.org/drawingml/2006/picture">
+                <pic:pic>
+                  <pic:nvPicPr>
+                    <pic:cNvPr descr="../imagenes/sumo/3a9d001be95c93c93c1c13ed9aeb7b26.gif" id="0" name="Picture"/>
+                    <pic:cNvPicPr>
+                      <a:picLocks noChangeArrowheads="1" noChangeAspect="1"/>
+                    </pic:cNvPicPr>
+                  </pic:nvPicPr>
+                  <pic:blipFill>
+                    <a:blip r:embed="rId50"/>
+                    <a:stretch>
+                      <a:fillRect/>
+                    </a:stretch>
+                  </pic:blipFill>
+                  <pic:spPr bwMode="auto">
+                    <a:xfrm>
+                      <a:off x="0" y="0"/>
+                      <a:ext cx="5334000" cy="3883818"/>
+                    </a:xfrm>
+                    <a:prstGeom prst="rect">
+                      <a:avLst/>
+                    </a:prstGeom>
+                    <a:noFill/>
+                    <a:ln w="9525">
+                      <a:noFill/>
+                      <a:headEnd/>
+                      <a:tailEnd/>
+                    </a:ln>
+                  </pic:spPr>
+                </pic:pic>
+              </a:graphicData>
+            </a:graphic>
+          </wp:inline>
+        </w:drawing>
+      </w:r>
+    </w:p>
+    <w:p>
+      <w:pPr>
+        <w:pStyle w:val="BodyText"/>
+      </w:pPr>
+      <w:r>
+        <w:t xml:space="preserve">El ejemplo muestra una simple intersección de cuatro vías. Hay tráfico normal en</w:t>
+      </w:r>
+      <w:r>
+        <w:t xml:space="preserve"> </w:t>
+      </w:r>
+      <w:r>
+        <w:t xml:space="preserve">el eje horizontal y vehículos importantes (ambulancias, patrullas, camiones de</w:t>
+      </w:r>
+      <w:r>
+        <w:t xml:space="preserve"> </w:t>
+      </w:r>
+      <w:r>
+        <w:t xml:space="preserve">bomberos, etc.) en el eje vertical de norte a sur. En la vía que viene desde el</w:t>
+      </w:r>
+      <w:r>
+        <w:t xml:space="preserve"> </w:t>
+      </w:r>
+      <w:r>
+        <w:t xml:space="preserve">norte hay un detector para reconocer a los vehículos que van entrando. Mientras</w:t>
+      </w:r>
+      <w:r>
+        <w:t xml:space="preserve"> </w:t>
+      </w:r>
+      <w:r>
+        <w:t xml:space="preserve">que ningún vehículo ingresa desde el norte, siempre damos color verde en el eje</w:t>
+      </w:r>
+      <w:r>
+        <w:t xml:space="preserve"> </w:t>
+      </w:r>
+      <w:r>
+        <w:t xml:space="preserve">horizontal, pero cuando un vehículo ingresa al circuito del detector, cambiamos</w:t>
+      </w:r>
+      <w:r>
+        <w:t xml:space="preserve"> </w:t>
+      </w:r>
+      <w:r>
+        <w:t xml:space="preserve">la señal de inmediato para que el vehículo pueda cruzar la intersección sin</w:t>
+      </w:r>
+      <w:r>
+        <w:t xml:space="preserve"> </w:t>
+      </w:r>
+      <w:r>
+        <w:t xml:space="preserve">detenerse.</w:t>
+      </w:r>
+    </w:p>
+    <w:p>
+      <w:pPr>
+        <w:pStyle w:val="SourceCode"/>
+      </w:pPr>
+      <w:r>
+        <w:rPr>
+          <w:rStyle w:val="NormalTok"/>
+        </w:rPr>
+        <w:t xml:space="preserve">step </w:t>
+      </w:r>
+      <w:r>
+        <w:rPr>
+          <w:rStyle w:val="OperatorTok"/>
+        </w:rPr>
+        <w:t xml:space="preserve">=</w:t>
+      </w:r>
+      <w:r>
+        <w:rPr>
+          <w:rStyle w:val="NormalTok"/>
+        </w:rPr>
+        <w:t xml:space="preserve"> </w:t>
+      </w:r>
+      <w:r>
+        <w:rPr>
+          <w:rStyle w:val="DecValTok"/>
+        </w:rPr>
+        <w:t xml:space="preserve">0</w:t>
+      </w:r>
+      <w:r>
+        <w:br/>
+      </w:r>
+      <w:r>
+        <w:rPr>
+          <w:rStyle w:val="NormalTok"/>
+        </w:rPr>
+        <w:t xml:space="preserve">traci.trafficlight.setPhase(</w:t>
+      </w:r>
+      <w:r>
+        <w:rPr>
+          <w:rStyle w:val="StringTok"/>
+        </w:rPr>
+        <w:t xml:space="preserve">"0"</w:t>
+      </w:r>
+      <w:r>
+        <w:rPr>
+          <w:rStyle w:val="NormalTok"/>
+        </w:rPr>
+        <w:t xml:space="preserve">, </w:t>
+      </w:r>
+      <w:r>
+        <w:rPr>
+          <w:rStyle w:val="DecValTok"/>
+        </w:rPr>
+        <w:t xml:space="preserve">2</w:t>
+      </w:r>
+      <w:r>
+        <w:rPr>
+          <w:rStyle w:val="NormalTok"/>
+        </w:rPr>
+        <w:t xml:space="preserve">)</w:t>
+      </w:r>
+      <w:r>
+        <w:br/>
+      </w:r>
+      <w:r>
+        <w:rPr>
+          <w:rStyle w:val="ControlFlowTok"/>
+        </w:rPr>
+        <w:t xml:space="preserve">while</w:t>
+      </w:r>
+      <w:r>
+        <w:rPr>
+          <w:rStyle w:val="NormalTok"/>
+        </w:rPr>
+        <w:t xml:space="preserve"> traci.simulation.getMinExpectedNumber() </w:t>
+      </w:r>
+      <w:r>
+        <w:rPr>
+          <w:rStyle w:val="OperatorTok"/>
+        </w:rPr>
+        <w:t xml:space="preserve">&gt;</w:t>
+      </w:r>
+      <w:r>
+        <w:rPr>
+          <w:rStyle w:val="NormalTok"/>
+        </w:rPr>
+        <w:t xml:space="preserve"> </w:t>
+      </w:r>
+      <w:r>
+        <w:rPr>
+          <w:rStyle w:val="DecValTok"/>
+        </w:rPr>
+        <w:t xml:space="preserve">0</w:t>
+      </w:r>
+      <w:r>
+        <w:rPr>
+          <w:rStyle w:val="NormalTok"/>
+        </w:rPr>
+        <w:t xml:space="preserve">:</w:t>
+      </w:r>
+      <w:r>
+        <w:br/>
+      </w:r>
+      <w:r>
+        <w:rPr>
+          <w:rStyle w:val="NormalTok"/>
+        </w:rPr>
+        <w:t xml:space="preserve">    traci.simulationStep()</w:t>
+      </w:r>
+      <w:r>
+        <w:br/>
+      </w:r>
+      <w:r>
+        <w:rPr>
+          <w:rStyle w:val="NormalTok"/>
+        </w:rPr>
+        <w:t xml:space="preserve">    </w:t>
+      </w:r>
+      <w:r>
+        <w:rPr>
+          <w:rStyle w:val="ControlFlowTok"/>
+        </w:rPr>
+        <w:t xml:space="preserve">if</w:t>
+      </w:r>
+      <w:r>
+        <w:rPr>
+          <w:rStyle w:val="NormalTok"/>
+        </w:rPr>
+        <w:t xml:space="preserve"> traci.trafficlight.getPhase(</w:t>
+      </w:r>
+      <w:r>
+        <w:rPr>
+          <w:rStyle w:val="StringTok"/>
+        </w:rPr>
+        <w:t xml:space="preserve">"0"</w:t>
+      </w:r>
+      <w:r>
+        <w:rPr>
+          <w:rStyle w:val="NormalTok"/>
+        </w:rPr>
+        <w:t xml:space="preserve">) </w:t>
+      </w:r>
+      <w:r>
+        <w:rPr>
+          <w:rStyle w:val="OperatorTok"/>
+        </w:rPr>
+        <w:t xml:space="preserve">==</w:t>
+      </w:r>
+      <w:r>
+        <w:rPr>
+          <w:rStyle w:val="NormalTok"/>
+        </w:rPr>
+        <w:t xml:space="preserve"> </w:t>
+      </w:r>
+      <w:r>
+        <w:rPr>
+          <w:rStyle w:val="DecValTok"/>
+        </w:rPr>
+        <w:t xml:space="preserve">2</w:t>
+      </w:r>
+      <w:r>
+        <w:rPr>
+          <w:rStyle w:val="NormalTok"/>
+        </w:rPr>
+        <w:t xml:space="preserve">:</w:t>
+      </w:r>
+      <w:r>
+        <w:br/>
+      </w:r>
+      <w:r>
+        <w:rPr>
+          <w:rStyle w:val="NormalTok"/>
+        </w:rPr>
+        <w:t xml:space="preserve">        </w:t>
+      </w:r>
+      <w:r>
+        <w:rPr>
+          <w:rStyle w:val="ControlFlowTok"/>
+        </w:rPr>
+        <w:t xml:space="preserve">if</w:t>
+      </w:r>
+      <w:r>
+        <w:rPr>
+          <w:rStyle w:val="NormalTok"/>
+        </w:rPr>
+        <w:t xml:space="preserve"> traci.inductionloop.getLastStepVehicleNumber(</w:t>
+      </w:r>
+      <w:r>
+        <w:rPr>
+          <w:rStyle w:val="StringTok"/>
+        </w:rPr>
+        <w:t xml:space="preserve">"0"</w:t>
+      </w:r>
+      <w:r>
+        <w:rPr>
+          <w:rStyle w:val="NormalTok"/>
+        </w:rPr>
+        <w:t xml:space="preserve">) </w:t>
+      </w:r>
+      <w:r>
+        <w:rPr>
+          <w:rStyle w:val="OperatorTok"/>
+        </w:rPr>
+        <w:t xml:space="preserve">&gt;</w:t>
+      </w:r>
+      <w:r>
+        <w:rPr>
+          <w:rStyle w:val="NormalTok"/>
+        </w:rPr>
+        <w:t xml:space="preserve"> </w:t>
+      </w:r>
+      <w:r>
+        <w:rPr>
+          <w:rStyle w:val="DecValTok"/>
+        </w:rPr>
+        <w:t xml:space="preserve">0</w:t>
+      </w:r>
+      <w:r>
+        <w:rPr>
+          <w:rStyle w:val="NormalTok"/>
+        </w:rPr>
+        <w:t xml:space="preserve">:</w:t>
+      </w:r>
+      <w:r>
+        <w:br/>
+      </w:r>
+      <w:r>
+        <w:rPr>
+          <w:rStyle w:val="NormalTok"/>
+        </w:rPr>
+        <w:t xml:space="preserve">            traci.trafficlight.setPhase(</w:t>
+      </w:r>
+      <w:r>
+        <w:rPr>
+          <w:rStyle w:val="StringTok"/>
+        </w:rPr>
+        <w:t xml:space="preserve">"0"</w:t>
+      </w:r>
+      <w:r>
+        <w:rPr>
+          <w:rStyle w:val="NormalTok"/>
+        </w:rPr>
+        <w:t xml:space="preserve">, </w:t>
+      </w:r>
+      <w:r>
+        <w:rPr>
+          <w:rStyle w:val="DecValTok"/>
+        </w:rPr>
+        <w:t xml:space="preserve">3</w:t>
+      </w:r>
+      <w:r>
+        <w:rPr>
+          <w:rStyle w:val="NormalTok"/>
+        </w:rPr>
+        <w:t xml:space="preserve">)</w:t>
+      </w:r>
+      <w:r>
+        <w:br/>
+      </w:r>
+      <w:r>
+        <w:rPr>
+          <w:rStyle w:val="NormalTok"/>
+        </w:rPr>
+        <w:t xml:space="preserve">        </w:t>
+      </w:r>
+      <w:r>
+        <w:rPr>
+          <w:rStyle w:val="ControlFlowTok"/>
+        </w:rPr>
+        <w:t xml:space="preserve">else</w:t>
+      </w:r>
+      <w:r>
+        <w:rPr>
+          <w:rStyle w:val="NormalTok"/>
+        </w:rPr>
+        <w:t xml:space="preserve">:</w:t>
+      </w:r>
+      <w:r>
+        <w:br/>
+      </w:r>
+      <w:r>
+        <w:rPr>
+          <w:rStyle w:val="NormalTok"/>
+        </w:rPr>
+        <w:t xml:space="preserve">            traci.trafficlight.setPhase(</w:t>
+      </w:r>
+      <w:r>
+        <w:rPr>
+          <w:rStyle w:val="StringTok"/>
+        </w:rPr>
+        <w:t xml:space="preserve">"0"</w:t>
+      </w:r>
+      <w:r>
+        <w:rPr>
+          <w:rStyle w:val="NormalTok"/>
+        </w:rPr>
+        <w:t xml:space="preserve">, </w:t>
+      </w:r>
+      <w:r>
+        <w:rPr>
+          <w:rStyle w:val="DecValTok"/>
+        </w:rPr>
+        <w:t xml:space="preserve">2</w:t>
+      </w:r>
+      <w:r>
+        <w:rPr>
+          <w:rStyle w:val="NormalTok"/>
+        </w:rPr>
+        <w:t xml:space="preserve">)</w:t>
+      </w:r>
+      <w:r>
+        <w:br/>
+      </w:r>
+      <w:r>
+        <w:rPr>
+          <w:rStyle w:val="NormalTok"/>
+        </w:rPr>
+        <w:t xml:space="preserve">    step </w:t>
+      </w:r>
+      <w:r>
+        <w:rPr>
+          <w:rStyle w:val="OperatorTok"/>
+        </w:rPr>
+        <w:t xml:space="preserve">+=</w:t>
+      </w:r>
+      <w:r>
+        <w:rPr>
+          <w:rStyle w:val="NormalTok"/>
+        </w:rPr>
+        <w:t xml:space="preserve"> </w:t>
+      </w:r>
+      <w:r>
+        <w:rPr>
+          <w:rStyle w:val="DecValTok"/>
+        </w:rPr>
+        <w:t xml:space="preserve">1</w:t>
+      </w:r>
+      <w:r>
+        <w:br/>
+      </w:r>
+      <w:r>
+        <w:rPr>
+          <w:rStyle w:val="NormalTok"/>
+        </w:rPr>
+        <w:t xml:space="preserve">traci.close()</w:t>
+      </w:r>
+    </w:p>
+    <w:bookmarkEnd w:id="51"/>
+    <w:bookmarkEnd w:id="52"/>
+    <w:bookmarkStart w:id="56" w:name="creación-de-simulación"/>
+    <w:p>
+      <w:pPr>
+        <w:pStyle w:val="Heading1"/>
+      </w:pPr>
+      <w:r>
+        <w:t xml:space="preserve">Creación de simulación</w:t>
+      </w:r>
+    </w:p>
+    <w:bookmarkStart w:id="54" w:name="red-de-tráfico"/>
     <w:p>
       <w:pPr>
         <w:pStyle w:val="Heading2"/>
       </w:pPr>
       <w:r>
-        <w:t xml:space="preserve">Categorizador de parámetros</w:t>
+        <w:t xml:space="preserve">Red de tráfico</w:t>
       </w:r>
     </w:p>
     <w:p>
@@ -1488,67 +3549,7 @@
         <w:pStyle w:val="FirstParagraph"/>
       </w:pPr>
       <w:r>
-        <w:t xml:space="preserve">Se encarga de categorizar la influencia de los parámetro predichos entre sí mismos y como finalmente influyen sobre el comportamiento global del tráfico, para así obtener conclusiones en forma de restricciones y reglas aplicadas para al temporizado de los ciclos del semáforo.</w:t>
-      </w:r>
-      <w:r>
-        <w:t xml:space="preserve"> </w:t>
-      </w:r>
-      <w:r>
-        <w:t xml:space="preserve">Categoriza intervalos de tiempo que presentan una serie de condiciones a términos abstractos, como:</w:t>
-      </w:r>
-      <w:r>
-        <w:t xml:space="preserve"> </w:t>
-      </w:r>
-      <w:r>
-        <w:t xml:space="preserve">“</w:t>
-      </w:r>
-      <w:r>
-        <w:t xml:space="preserve">hora pico</w:t>
-      </w:r>
-      <w:r>
-        <w:t xml:space="preserve">”</w:t>
-      </w:r>
-      <w:r>
-        <w:t xml:space="preserve">,</w:t>
-      </w:r>
-      <w:r>
-        <w:t xml:space="preserve"> </w:t>
-      </w:r>
-      <w:r>
-        <w:t xml:space="preserve">“</w:t>
-      </w:r>
-      <w:r>
-        <w:t xml:space="preserve">hora sin actividad</w:t>
-      </w:r>
-      <w:r>
-        <w:t xml:space="preserve">”</w:t>
-      </w:r>
-      <w:r>
-        <w:t xml:space="preserve"> </w:t>
-      </w:r>
-      <w:r>
-        <w:t xml:space="preserve">o</w:t>
-      </w:r>
-      <w:r>
-        <w:t xml:space="preserve"> </w:t>
-      </w:r>
-      <w:r>
-        <w:t xml:space="preserve">“</w:t>
-      </w:r>
-      <w:r>
-        <w:t xml:space="preserve">tráfico esporádico</w:t>
-      </w:r>
-      <w:r>
-        <w:t xml:space="preserve">”</w:t>
-      </w:r>
-      <w:r>
-        <w:t xml:space="preserve">, para así poder usar esas categorías como condiciones para las reglas y restricciones vistas anteriormente.</w:t>
-      </w:r>
-      <w:r>
-        <w:t xml:space="preserve"> </w:t>
-      </w:r>
-      <w:r>
-        <w:t xml:space="preserve">Categoriza como ventajoso o perjudicial el incremento o decremento de un parámetro respecto a parámetros que se busquen incrementar o decrementar (como el tiempo de espera, la generación de colas, etc). De ser necesario, infiere una función de como su variación afecta a estos parámetros.</w:t>
+        <w:t xml:space="preserve">Para probar y desarrollar a detalle la arquitectura se usará el simulador de tráfico urbano SUMO, que incluye prácticamente todas las herramientas necesarias.</w:t>
       </w:r>
     </w:p>
     <w:p>
@@ -1556,369 +3557,12 @@
         <w:pStyle w:val="BodyText"/>
       </w:pPr>
       <w:r>
-        <w:t xml:space="preserve">Ejemplo verbal: si se hacen ciclos en verde un un carril</w:t>
-      </w:r>
-      <w:r>
-        <w:t xml:space="preserve"> </w:t>
-      </w:r>
-      <w:r>
-        <w:rPr>
-          <w:b/>
-        </w:rPr>
-        <w:t xml:space="preserve">mayores a</w:t>
-      </w:r>
-      <w:r>
-        <w:t xml:space="preserve"> </w:t>
-      </w:r>
-      <w:r>
-        <w:t xml:space="preserve">45 segundos durante</w:t>
-      </w:r>
-      <w:r>
-        <w:t xml:space="preserve"> </w:t>
-      </w:r>
-      <w:r>
-        <w:rPr>
-          <w:b/>
-        </w:rPr>
-        <w:t xml:space="preserve">horas pico</w:t>
-      </w:r>
-      <w:r>
-        <w:t xml:space="preserve">, se genera una</w:t>
-      </w:r>
-      <w:r>
-        <w:t xml:space="preserve"> </w:t>
-      </w:r>
-      <w:r>
-        <w:rPr>
-          <w:b/>
-        </w:rPr>
-        <w:t xml:space="preserve">cola de espera perjudicial a la fluidez</w:t>
-      </w:r>
-      <w:r>
-        <w:t xml:space="preserve"> </w:t>
-      </w:r>
-      <w:r>
-        <w:t xml:space="preserve">del carril perpendicular, entonces se infiere una regla que impida que se rebase ese tiempo de ciclo dadas esas condiciones, y en caso de que se tenga que se rebase, se tenga la función que indica que tanto perjudica ese aumento para calcular los tiempos de ciclo que produzcan el mejor costo-beneficio (pues se tienen que tomar en cuenta el resto de los parámetros).</w:t>
-      </w:r>
-    </w:p>
-    <w:p>
-      <w:pPr>
-        <w:pStyle w:val="BodyText"/>
-      </w:pPr>
-      <w:r>
-        <w:t xml:space="preserve">Este módulo analiza constantemente los reportes almacenados en la base de datos para realizar el proceso mencionado anteriormente y todo lo inferido se guarda de manera centralizada como una base de conocimientos central como registros en la base de datos.</w:t>
-      </w:r>
-    </w:p>
-    <w:p>
-      <w:pPr>
-        <w:pStyle w:val="BodyText"/>
-      </w:pPr>
-      <w:r>
-        <w:t xml:space="preserve">Este módulo se inspiro en la llamada</w:t>
-      </w:r>
-      <w:r>
-        <w:t xml:space="preserve"> </w:t>
-      </w:r>
-      <w:r>
-        <w:rPr>
-          <w:i/>
-        </w:rPr>
-        <w:t xml:space="preserve">Colección de hechos</w:t>
-      </w:r>
-      <w:r>
-        <w:t xml:space="preserve"> </w:t>
-      </w:r>
-      <w:r>
-        <w:t xml:space="preserve">usada en</w:t>
-      </w:r>
-      <w:r>
-        <w:t xml:space="preserve"> </w:t>
-      </w:r>
-      <w:r>
-        <w:t xml:space="preserve">Antonio &amp; Sánchez (2006)</w:t>
-      </w:r>
-      <w:r>
-        <w:t xml:space="preserve">.</w:t>
-      </w:r>
-    </w:p>
-    <w:p>
-      <w:pPr>
-        <w:pStyle w:val="BlockText"/>
-      </w:pPr>
-      <w:r>
-        <w:t xml:space="preserve">La colección de hechos alberga los datos correspondientes a la aplicación de</w:t>
-      </w:r>
-      <w:r>
-        <w:t xml:space="preserve"> </w:t>
-      </w:r>
-      <w:r>
-        <w:t xml:space="preserve">determinada estrategia de control cuando se presentan ciertas condiciones en el</w:t>
-      </w:r>
-      <w:r>
-        <w:t xml:space="preserve"> </w:t>
-      </w:r>
-      <w:r>
-        <w:t xml:space="preserve">tráfico observado. La colección de hechos puede desempeñar el papel de memoria</w:t>
-      </w:r>
-      <w:r>
-        <w:t xml:space="preserve"> </w:t>
-      </w:r>
-      <w:r>
-        <w:t xml:space="preserve">auxiliar en la cual se registran los razonamientos llevados a cabo.</w:t>
-      </w:r>
-      <w:r>
-        <w:t xml:space="preserve"> </w:t>
-      </w:r>
-      <w:r>
-        <w:t xml:space="preserve">(Antonio &amp; Sánchez, 2006, p. 47)</w:t>
-      </w:r>
-    </w:p>
-    <w:bookmarkEnd w:id="32"/>
-    <w:bookmarkStart w:id="33" w:name="motor-de-priorización"/>
-    <w:p>
-      <w:pPr>
-        <w:pStyle w:val="Heading2"/>
-      </w:pPr>
-      <w:r>
-        <w:t xml:space="preserve">Motor de priorización</w:t>
-      </w:r>
-    </w:p>
-    <w:p>
-      <w:pPr>
-        <w:pStyle w:val="FirstParagraph"/>
-      </w:pPr>
-      <w:r>
-        <w:t xml:space="preserve">Se encarga de asignar un valor numérico a cada carril, que indica su prioridad. Entre mayor el número, mayor la prioridad.</w:t>
-      </w:r>
-      <w:r>
-        <w:t xml:space="preserve"> </w:t>
-      </w:r>
-      <w:r>
-        <w:t xml:space="preserve">Este número de genera usando como base la demanda predicha, aunque también es posible usar restricciones y reglas definidas por el</w:t>
-      </w:r>
-      <w:r>
-        <w:t xml:space="preserve"> </w:t>
-      </w:r>
-      <w:r>
-        <w:rPr>
-          <w:i/>
-        </w:rPr>
-        <w:t xml:space="preserve">Categorizador de parámetros</w:t>
-      </w:r>
-      <w:r>
-        <w:t xml:space="preserve">.</w:t>
-      </w:r>
-    </w:p>
-    <w:bookmarkEnd w:id="33"/>
-    <w:bookmarkStart w:id="34" w:name="generador-de-intervalos"/>
-    <w:p>
-      <w:pPr>
-        <w:pStyle w:val="Heading2"/>
-      </w:pPr>
-      <w:r>
-        <w:t xml:space="preserve">Generador de intervalos</w:t>
-      </w:r>
-    </w:p>
-    <w:p>
-      <w:pPr>
-        <w:pStyle w:val="FirstParagraph"/>
-      </w:pPr>
-      <w:r>
-        <w:t xml:space="preserve">Usa los valores generados por el</w:t>
-      </w:r>
-      <w:r>
-        <w:t xml:space="preserve"> </w:t>
-      </w:r>
-      <w:r>
-        <w:rPr>
-          <w:i/>
-        </w:rPr>
-        <w:t xml:space="preserve">Motor de priorización</w:t>
-      </w:r>
-      <w:r>
-        <w:t xml:space="preserve"> </w:t>
-      </w:r>
-      <w:r>
-        <w:t xml:space="preserve">para generar una proporción de la duración de cada fase del semáforo en la duración total del ciclo.</w:t>
-      </w:r>
-      <w:r>
-        <w:t xml:space="preserve"> </w:t>
-      </w:r>
-      <w:r>
-        <w:t xml:space="preserve">Posteriormente usa como base las reglas y restricciones generados por el</w:t>
-      </w:r>
-      <w:r>
-        <w:t xml:space="preserve"> </w:t>
-      </w:r>
-      <w:r>
-        <w:rPr>
-          <w:i/>
-        </w:rPr>
-        <w:t xml:space="preserve">Categorizador de parámetros</w:t>
-      </w:r>
-      <w:r>
-        <w:t xml:space="preserve"> </w:t>
-      </w:r>
-      <w:r>
-        <w:t xml:space="preserve">para generar varias propuestas de la duración total del ciclo de fases de luces.</w:t>
-      </w:r>
-      <w:r>
-        <w:t xml:space="preserve"> </w:t>
-      </w:r>
-      <w:r>
-        <w:t xml:space="preserve">Se obtiene como salida varios juegos de propuestas de duraciones de fases que pueden haber tomado en cuenta diferentes reglas.</w:t>
-      </w:r>
-    </w:p>
-    <w:bookmarkEnd w:id="34"/>
-    <w:bookmarkStart w:id="35" w:name="constructor-de-redes-de-petri"/>
-    <w:p>
-      <w:pPr>
-        <w:pStyle w:val="Heading2"/>
-      </w:pPr>
-      <w:r>
-        <w:t xml:space="preserve">Constructor de redes de Petri</w:t>
-      </w:r>
-    </w:p>
-    <w:p>
-      <w:pPr>
-        <w:pStyle w:val="FirstParagraph"/>
-      </w:pPr>
-      <w:r>
-        <w:t xml:space="preserve">A partir de las propuestas de intervalos generadas por el</w:t>
-      </w:r>
-      <w:r>
-        <w:t xml:space="preserve"> </w:t>
-      </w:r>
-      <w:r>
-        <w:rPr>
-          <w:i/>
-        </w:rPr>
-        <w:t xml:space="preserve">Generador de intervalos</w:t>
-      </w:r>
-      <w:r>
-        <w:t xml:space="preserve">, se encarga de construir una red de Petri temporizada para cada una de ellas.</w:t>
-      </w:r>
-      <w:r>
-        <w:t xml:space="preserve"> </w:t>
-      </w:r>
-    </w:p>
-    <w:bookmarkEnd w:id="35"/>
-    <w:bookmarkStart w:id="36" w:name="optimizador"/>
-    <w:p>
-      <w:pPr>
-        <w:pStyle w:val="Heading2"/>
-      </w:pPr>
-      <w:r>
-        <w:t xml:space="preserve">Optimizador</w:t>
-      </w:r>
-    </w:p>
-    <w:p>
-      <w:pPr>
-        <w:pStyle w:val="FirstParagraph"/>
-      </w:pPr>
-      <w:r>
-        <w:t xml:space="preserve">Recibe múltiples propuestas de redes de Petri y a través de algoritmos genéticos, cruza los genes de las diferentes propuestas (que tomaron en cuenta diferente reglas para construirse) buscando maximizar los parámetros considerados como ventajosos (como el flujo) y minimizar los considerados como perjudiciales (como las cosas y los tiempos de espera).</w:t>
-      </w:r>
-      <w:r>
-        <w:t xml:space="preserve"> </w:t>
-      </w:r>
-      <w:r>
-        <w:t xml:space="preserve">La información de cuáles son estos parámetros se obtiene del</w:t>
-      </w:r>
-      <w:r>
-        <w:t xml:space="preserve"> </w:t>
-      </w:r>
-      <w:r>
-        <w:rPr>
-          <w:i/>
-        </w:rPr>
-        <w:t xml:space="preserve">Categorizador de parámetros</w:t>
-      </w:r>
-      <w:r>
-        <w:t xml:space="preserve">.</w:t>
-      </w:r>
-      <w:r>
-        <w:t xml:space="preserve"> </w:t>
-      </w:r>
-      <w:r>
-        <w:t xml:space="preserve">Al final da como salida una red de Petri optimizada.</w:t>
-      </w:r>
-    </w:p>
-    <w:bookmarkEnd w:id="36"/>
-    <w:bookmarkStart w:id="37" w:name="controlador"/>
-    <w:p>
-      <w:pPr>
-        <w:pStyle w:val="Heading2"/>
-      </w:pPr>
-      <w:r>
-        <w:t xml:space="preserve">Controlador</w:t>
-      </w:r>
-    </w:p>
-    <w:p>
-      <w:pPr>
-        <w:pStyle w:val="FirstParagraph"/>
-      </w:pPr>
-      <w:r>
-        <w:t xml:space="preserve">Tiene las funciones para necesarias para leer la red de Petri temporizada que recibe y controlar los cambios de luces según lo indique la red.</w:t>
-      </w:r>
-    </w:p>
-    <w:bookmarkEnd w:id="37"/>
-    <w:bookmarkStart w:id="38" w:name="luces-de-semáforo"/>
-    <w:p>
-      <w:pPr>
-        <w:pStyle w:val="Heading2"/>
-      </w:pPr>
-      <w:r>
-        <w:t xml:space="preserve">Luces de semáforo</w:t>
-      </w:r>
-    </w:p>
-    <w:p>
-      <w:pPr>
-        <w:pStyle w:val="FirstParagraph"/>
-      </w:pPr>
-      <w:r>
-        <w:t xml:space="preserve">Son la manera en la que se plasman los intervalos de luces generados y son lo que físicamente indica a los conductores cuando deben circular o detenerse.</w:t>
-      </w:r>
-    </w:p>
-    <w:bookmarkEnd w:id="38"/>
-    <w:bookmarkEnd w:id="39"/>
-    <w:bookmarkStart w:id="43" w:name="creación-de-simulación"/>
-    <w:p>
-      <w:pPr>
-        <w:pStyle w:val="Heading1"/>
-      </w:pPr>
-      <w:r>
-        <w:t xml:space="preserve">Creación de simulación</w:t>
-      </w:r>
-    </w:p>
-    <w:bookmarkStart w:id="41" w:name="red-de-tráfico"/>
-    <w:p>
-      <w:pPr>
-        <w:pStyle w:val="Heading2"/>
-      </w:pPr>
-      <w:r>
-        <w:t xml:space="preserve">Red de tráfico</w:t>
-      </w:r>
-    </w:p>
-    <w:p>
-      <w:pPr>
-        <w:pStyle w:val="FirstParagraph"/>
-      </w:pPr>
-      <w:r>
-        <w:t xml:space="preserve">Para probar y desarrollar a detalle la arquitectura se usará el simulador de tráfico urbano SUMO, que incluye prácticamente todas las herramientas necesarias.</w:t>
-      </w:r>
-    </w:p>
-    <w:p>
-      <w:pPr>
-        <w:pStyle w:val="BodyText"/>
-      </w:pPr>
-      <w:r>
         <w:t xml:space="preserve">Se creó la red de tráfico usando un script llamado</w:t>
       </w:r>
       <w:r>
         <w:t xml:space="preserve"> </w:t>
       </w:r>
-      <w:hyperlink r:id="rId40">
+      <w:hyperlink r:id="rId53">
         <w:r>
           <w:rPr>
             <w:rStyle w:val="Hyperlink"/>
@@ -1986,8 +3630,8 @@
         <w:t xml:space="preserve">y se modificó el comportamiento de los semáforos para que sean estáticos y solo cambien cuando se les indique manualmente usando código.</w:t>
       </w:r>
     </w:p>
-    <w:bookmarkEnd w:id="41"/>
-    <w:bookmarkStart w:id="42" w:name="modelado-de-la-arquitectura"/>
+    <w:bookmarkEnd w:id="54"/>
+    <w:bookmarkStart w:id="55" w:name="modelado-de-la-arquitectura"/>
     <w:p>
       <w:pPr>
         <w:pStyle w:val="Heading2"/>
@@ -2054,122 +3698,6 @@
       </w:pPr>
       <w:r>
         <w:t xml:space="preserve">La más básica es Edge, que es lo equivalente a una calle y contiene sus propiedades asociadas:</w:t>
-      </w:r>
-    </w:p>
-    <w:p>
-      <w:pPr>
-        <w:numPr>
-          <w:ilvl w:val="0"/>
-          <w:numId w:val="1008"/>
-        </w:numPr>
-        <w:pStyle w:val="Compact"/>
-      </w:pPr>
-      <w:r>
-        <w:t xml:space="preserve">conection_uses_from: relaciona el Edge con una Conection.</w:t>
-      </w:r>
-    </w:p>
-    <w:p>
-      <w:pPr>
-        <w:numPr>
-          <w:ilvl w:val="0"/>
-          <w:numId w:val="1008"/>
-        </w:numPr>
-        <w:pStyle w:val="Compact"/>
-      </w:pPr>
-      <w:r>
-        <w:t xml:space="preserve">conection_uses_to: relaciona el Edge con una Conection.</w:t>
-      </w:r>
-    </w:p>
-    <w:p>
-      <w:pPr>
-        <w:numPr>
-          <w:ilvl w:val="0"/>
-          <w:numId w:val="1008"/>
-        </w:numPr>
-        <w:pStyle w:val="Compact"/>
-      </w:pPr>
-      <w:r>
-        <w:t xml:space="preserve">name: nombre o apodo para la calle.</w:t>
-      </w:r>
-    </w:p>
-    <w:p>
-      <w:pPr>
-        <w:numPr>
-          <w:ilvl w:val="0"/>
-          <w:numId w:val="1008"/>
-        </w:numPr>
-        <w:pStyle w:val="Compact"/>
-      </w:pPr>
-      <w:r>
-        <w:t xml:space="preserve">num_lanes: numero de carriles.</w:t>
-      </w:r>
-    </w:p>
-    <w:p>
-      <w:pPr>
-        <w:numPr>
-          <w:ilvl w:val="0"/>
-          <w:numId w:val="1008"/>
-        </w:numPr>
-        <w:pStyle w:val="Compact"/>
-      </w:pPr>
-      <w:r>
-        <w:t xml:space="preserve">is_traffic_input: indica si el trafico entra por esta calle.</w:t>
-      </w:r>
-    </w:p>
-    <w:p>
-      <w:pPr>
-        <w:numPr>
-          <w:ilvl w:val="0"/>
-          <w:numId w:val="1008"/>
-        </w:numPr>
-        <w:pStyle w:val="Compact"/>
-      </w:pPr>
-      <w:r>
-        <w:t xml:space="preserve">associated_detector_name: nombre del detector de trafico asociado a esta calle.</w:t>
-      </w:r>
-    </w:p>
-    <w:p>
-      <w:pPr>
-        <w:numPr>
-          <w:ilvl w:val="0"/>
-          <w:numId w:val="1008"/>
-        </w:numPr>
-        <w:pStyle w:val="Compact"/>
-      </w:pPr>
-      <w:r>
-        <w:t xml:space="preserve">street_name: nombre real de la calle.</w:t>
-      </w:r>
-    </w:p>
-    <w:p>
-      <w:pPr>
-        <w:numPr>
-          <w:ilvl w:val="0"/>
-          <w:numId w:val="1008"/>
-        </w:numPr>
-        <w:pStyle w:val="Compact"/>
-      </w:pPr>
-      <w:r>
-        <w:t xml:space="preserve">aprox_length: largo aproximado de la calle.</w:t>
-      </w:r>
-    </w:p>
-    <w:p>
-      <w:pPr>
-        <w:numPr>
-          <w:ilvl w:val="0"/>
-          <w:numId w:val="1008"/>
-        </w:numPr>
-        <w:pStyle w:val="Compact"/>
-      </w:pPr>
-      <w:r>
-        <w:t xml:space="preserve">aprox_total_width: ancho aproximado de la calle completa que incluye a todos los carriles.</w:t>
-      </w:r>
-    </w:p>
-    <w:p>
-      <w:pPr>
-        <w:pStyle w:val="FirstParagraph"/>
-      </w:pPr>
-      <w:r>
-        <w:t xml:space="preserve">Las calles están conectadas entre si, y esta relación se representa a través de la clase Conection, que indica una conexión simple entre Edges (calles):</w:t>
       </w:r>
     </w:p>
     <w:p>
@@ -2181,7 +3709,7 @@
         <w:pStyle w:val="Compact"/>
       </w:pPr>
       <w:r>
-        <w:t xml:space="preserve">intersection: relaciona que una Intersection puede tener varias Conections.</w:t>
+        <w:t xml:space="preserve">conection_uses_from: relaciona el Edge con una Conection.</w:t>
       </w:r>
     </w:p>
     <w:p>
@@ -2193,7 +3721,7 @@
         <w:pStyle w:val="Compact"/>
       </w:pPr>
       <w:r>
-        <w:t xml:space="preserve">from_edge: desde que calle viene el trafico.</w:t>
+        <w:t xml:space="preserve">conection_uses_to: relaciona el Edge con una Conection.</w:t>
       </w:r>
     </w:p>
     <w:p>
@@ -2205,7 +3733,79 @@
         <w:pStyle w:val="Compact"/>
       </w:pPr>
       <w:r>
-        <w:t xml:space="preserve">to_edge: hacia que calle viene el trafico.</w:t>
+        <w:t xml:space="preserve">name: nombre o apodo para la calle.</w:t>
+      </w:r>
+    </w:p>
+    <w:p>
+      <w:pPr>
+        <w:numPr>
+          <w:ilvl w:val="0"/>
+          <w:numId w:val="1009"/>
+        </w:numPr>
+        <w:pStyle w:val="Compact"/>
+      </w:pPr>
+      <w:r>
+        <w:t xml:space="preserve">num_lanes: numero de carriles.</w:t>
+      </w:r>
+    </w:p>
+    <w:p>
+      <w:pPr>
+        <w:numPr>
+          <w:ilvl w:val="0"/>
+          <w:numId w:val="1009"/>
+        </w:numPr>
+        <w:pStyle w:val="Compact"/>
+      </w:pPr>
+      <w:r>
+        <w:t xml:space="preserve">is_traffic_input: indica si el trafico entra por esta calle.</w:t>
+      </w:r>
+    </w:p>
+    <w:p>
+      <w:pPr>
+        <w:numPr>
+          <w:ilvl w:val="0"/>
+          <w:numId w:val="1009"/>
+        </w:numPr>
+        <w:pStyle w:val="Compact"/>
+      </w:pPr>
+      <w:r>
+        <w:t xml:space="preserve">associated_detector_name: nombre del detector de trafico asociado a esta calle.</w:t>
+      </w:r>
+    </w:p>
+    <w:p>
+      <w:pPr>
+        <w:numPr>
+          <w:ilvl w:val="0"/>
+          <w:numId w:val="1009"/>
+        </w:numPr>
+        <w:pStyle w:val="Compact"/>
+      </w:pPr>
+      <w:r>
+        <w:t xml:space="preserve">street_name: nombre real de la calle.</w:t>
+      </w:r>
+    </w:p>
+    <w:p>
+      <w:pPr>
+        <w:numPr>
+          <w:ilvl w:val="0"/>
+          <w:numId w:val="1009"/>
+        </w:numPr>
+        <w:pStyle w:val="Compact"/>
+      </w:pPr>
+      <w:r>
+        <w:t xml:space="preserve">aprox_length: largo aproximado de la calle.</w:t>
+      </w:r>
+    </w:p>
+    <w:p>
+      <w:pPr>
+        <w:numPr>
+          <w:ilvl w:val="0"/>
+          <w:numId w:val="1009"/>
+        </w:numPr>
+        <w:pStyle w:val="Compact"/>
+      </w:pPr>
+      <w:r>
+        <w:t xml:space="preserve">aprox_total_width: ancho aproximado de la calle completa que incluye a todos los carriles.</w:t>
       </w:r>
     </w:p>
     <w:p>
@@ -2213,7 +3813,7 @@
         <w:pStyle w:val="FirstParagraph"/>
       </w:pPr>
       <w:r>
-        <w:t xml:space="preserve">Las calles se agrupan en intersecciones que tienen conexiones entre ellas y posiblemente un semáforo. Esto se representa en la clase Intersection:</w:t>
+        <w:t xml:space="preserve">Las calles están conectadas entre si, y esta relación se representa a través de la clase Conection, que indica una conexión simple entre Edges (calles):</w:t>
       </w:r>
     </w:p>
     <w:p>
@@ -2225,7 +3825,7 @@
         <w:pStyle w:val="Compact"/>
       </w:pPr>
       <w:r>
-        <w:t xml:space="preserve">name: nombre o apodo para la intersección.</w:t>
+        <w:t xml:space="preserve">intersection: relaciona que una Intersection puede tener varias Conections.</w:t>
       </w:r>
     </w:p>
     <w:p>
@@ -2237,7 +3837,7 @@
         <w:pStyle w:val="Compact"/>
       </w:pPr>
       <w:r>
-        <w:t xml:space="preserve">associated_traffic_light_name: el nombre del semáforo asociado a la intersección.</w:t>
+        <w:t xml:space="preserve">from_edge: desde que calle viene el trafico.</w:t>
       </w:r>
     </w:p>
     <w:p>
@@ -2249,6 +3849,50 @@
         <w:pStyle w:val="Compact"/>
       </w:pPr>
       <w:r>
+        <w:t xml:space="preserve">to_edge: hacia que calle viene el trafico.</w:t>
+      </w:r>
+    </w:p>
+    <w:p>
+      <w:pPr>
+        <w:pStyle w:val="FirstParagraph"/>
+      </w:pPr>
+      <w:r>
+        <w:t xml:space="preserve">Las calles se agrupan en intersecciones que tienen conexiones entre ellas y posiblemente un semáforo. Esto se representa en la clase Intersection:</w:t>
+      </w:r>
+    </w:p>
+    <w:p>
+      <w:pPr>
+        <w:numPr>
+          <w:ilvl w:val="0"/>
+          <w:numId w:val="1011"/>
+        </w:numPr>
+        <w:pStyle w:val="Compact"/>
+      </w:pPr>
+      <w:r>
+        <w:t xml:space="preserve">name: nombre o apodo para la intersección.</w:t>
+      </w:r>
+    </w:p>
+    <w:p>
+      <w:pPr>
+        <w:numPr>
+          <w:ilvl w:val="0"/>
+          <w:numId w:val="1011"/>
+        </w:numPr>
+        <w:pStyle w:val="Compact"/>
+      </w:pPr>
+      <w:r>
+        <w:t xml:space="preserve">associated_traffic_light_name: el nombre del semáforo asociado a la intersección.</w:t>
+      </w:r>
+    </w:p>
+    <w:p>
+      <w:pPr>
+        <w:numPr>
+          <w:ilvl w:val="0"/>
+          <w:numId w:val="1011"/>
+        </w:numPr>
+        <w:pStyle w:val="Compact"/>
+      </w:pPr>
+      <w:r>
         <w:t xml:space="preserve">conections: lista de todas las conexiones entre calles.</w:t>
       </w:r>
     </w:p>
@@ -2268,9 +3912,9 @@
         <w:t xml:space="preserve">Actualmente se está trabajando en la implementación del framework Flow, que permite manipular conectar fácilmente SUMO con librerías de Reinforcement Learning, así como incluye métodos para generar tráfico de manera más realista.</w:t>
       </w:r>
     </w:p>
-    <w:bookmarkEnd w:id="42"/>
-    <w:bookmarkEnd w:id="43"/>
-    <w:bookmarkStart w:id="47" w:name="referencias"/>
+    <w:bookmarkEnd w:id="55"/>
+    <w:bookmarkEnd w:id="56"/>
+    <w:bookmarkStart w:id="60" w:name="referencias"/>
     <w:p>
       <w:pPr>
         <w:pStyle w:val="Heading1"/>
@@ -2279,8 +3923,8 @@
         <w:t xml:space="preserve">Referencias</w:t>
       </w:r>
     </w:p>
-    <w:bookmarkStart w:id="46" w:name="refs"/>
-    <w:bookmarkStart w:id="44" w:name="ref-Antonio2006a"/>
+    <w:bookmarkStart w:id="59" w:name="refs"/>
+    <w:bookmarkStart w:id="57" w:name="ref-Antonio2006a"/>
     <w:p>
       <w:pPr>
         <w:pStyle w:val="Bibliography"/>
@@ -2301,8 +3945,8 @@
         <w:t xml:space="preserve">.</w:t>
       </w:r>
     </w:p>
-    <w:bookmarkEnd w:id="44"/>
-    <w:bookmarkStart w:id="45" w:name="ref-Patriksson2012"/>
+    <w:bookmarkEnd w:id="57"/>
+    <w:bookmarkStart w:id="58" w:name="ref-Patriksson2012"/>
     <w:p>
       <w:pPr>
         <w:pStyle w:val="Bibliography"/>
@@ -2323,9 +3967,9 @@
         <w:t xml:space="preserve">.</w:t>
       </w:r>
     </w:p>
-    <w:bookmarkEnd w:id="45"/>
-    <w:bookmarkEnd w:id="46"/>
-    <w:bookmarkEnd w:id="47"/>
+    <w:bookmarkEnd w:id="58"/>
+    <w:bookmarkEnd w:id="59"/>
+    <w:bookmarkEnd w:id="60"/>
     <w:sectPr/>
   </w:body>
 </w:document>
@@ -2593,6 +4237,9 @@
     <w:abstractNumId w:val="991"/>
   </w:num>
   <w:num w:numId="1010">
+    <w:abstractNumId w:val="991"/>
+  </w:num>
+  <w:num w:numId="1011">
     <w:abstractNumId w:val="991"/>
   </w:num>
 </w:numbering>

</xml_diff>

<commit_message>
Agregados mas datos de la creacion de la red y referencia a un paper de SUMO.
</commit_message>
<xml_diff>
--- a/Borrador/integrador.docx
+++ b/Borrador/integrador.docx
@@ -1830,7 +1830,16 @@
         <w:t xml:space="preserve"> </w:t>
       </w:r>
       <w:r>
-        <w:t xml:space="preserve">(Eclipse SUMO) es un paquete de simulación de tráfico vial de código abierto, altamente portátil, microscópico y continúo diseñado para manejar grandes redes viales. Permite simular cómo una determinada demanda de tráfico que consiste en vehículos individuales se mueve a través de una red de carreteras determinada. La simulación permite abordar un amplio conjunto de temas de gestión del tráfico. Es puramente microscópico: cada vehículo está modelado explícitamente, tiene una ruta propia y se mueve individualmente a través de la red. Las simulaciones son deterministas por defecto, pero hay varias opciones para introducir la aleatoriedad.</w:t>
+        <w:t xml:space="preserve">(Eclipse SUMO) es un paquete de simulación de tráfico vial de código abierto, altamente portátil, microscópico y continúo diseñado para manejar grandes redes viales</w:t>
+      </w:r>
+      <w:r>
+        <w:t xml:space="preserve"> </w:t>
+      </w:r>
+      <w:r>
+        <w:t xml:space="preserve">(Lopez et al., 2018)</w:t>
+      </w:r>
+      <w:r>
+        <w:t xml:space="preserve">. Permite simular cómo una determinada demanda de tráfico que consiste en vehículos individuales se mueve a través de una red de carreteras determinada. La simulación permite abordar un amplio conjunto de temas de gestión del tráfico. Es puramente microscópico: cada vehículo está modelado explícitamente, tiene una ruta propia y se mueve individualmente a través de la red. Las simulaciones son deterministas por defecto, pero hay varias opciones para introducir la aleatoriedad.</w:t>
       </w:r>
     </w:p>
     <w:p>
@@ -3535,13 +3544,21 @@
         <w:t xml:space="preserve">Creación de simulación</w:t>
       </w:r>
     </w:p>
-    <w:bookmarkStart w:id="54" w:name="red-de-tráfico"/>
+    <w:p>
+      <w:pPr>
+        <w:pStyle w:val="FirstParagraph"/>
+      </w:pPr>
+      <w:r>
+        <w:t xml:space="preserve">Para probar y desarrollar a detalle la arquitectura se usará el simulador de tráfico urbano SUMO, que incluye prácticamente todas las herramientas necesarias.</w:t>
+      </w:r>
+    </w:p>
+    <w:bookmarkStart w:id="54" w:name="red-de-carreteras"/>
     <w:p>
       <w:pPr>
         <w:pStyle w:val="Heading2"/>
       </w:pPr>
       <w:r>
-        <w:t xml:space="preserve">Red de tráfico</w:t>
+        <w:t xml:space="preserve">Red de carreteras</w:t>
       </w:r>
     </w:p>
     <w:p>
@@ -3549,7 +3566,19 @@
         <w:pStyle w:val="FirstParagraph"/>
       </w:pPr>
       <w:r>
-        <w:t xml:space="preserve">Para probar y desarrollar a detalle la arquitectura se usará el simulador de tráfico urbano SUMO, que incluye prácticamente todas las herramientas necesarias.</w:t>
+        <w:t xml:space="preserve">El primer paso para crear una simulación en SUMO consiste en crear una red de carreteras.</w:t>
+      </w:r>
+      <w:r>
+        <w:t xml:space="preserve"> </w:t>
+      </w:r>
+      <w:r>
+        <w:t xml:space="preserve">Dichas redes deben estar definidas en un archivo con extensión .net.xml que puede ser creado de múltiples maneras.</w:t>
+      </w:r>
+      <w:r>
+        <w:t xml:space="preserve"> </w:t>
+      </w:r>
+      <w:r>
+        <w:t xml:space="preserve">La primera es utilizando la aplicación netconvert (incluida en la instalación base), que se encarga de importar redes de carreteras de diferentes fuentes que pueden ser usadas por otras herramientas del paquete incluído en SUMO.</w:t>
       </w:r>
     </w:p>
     <w:p>
@@ -3914,7 +3943,7 @@
     </w:p>
     <w:bookmarkEnd w:id="55"/>
     <w:bookmarkEnd w:id="56"/>
-    <w:bookmarkStart w:id="60" w:name="referencias"/>
+    <w:bookmarkStart w:id="62" w:name="referencias"/>
     <w:p>
       <w:pPr>
         <w:pStyle w:val="Heading1"/>
@@ -3923,7 +3952,7 @@
         <w:t xml:space="preserve">Referencias</w:t>
       </w:r>
     </w:p>
-    <w:bookmarkStart w:id="59" w:name="refs"/>
+    <w:bookmarkStart w:id="61" w:name="refs"/>
     <w:bookmarkStart w:id="57" w:name="ref-Antonio2006a"/>
     <w:p>
       <w:pPr>
@@ -3946,12 +3975,45 @@
       </w:r>
     </w:p>
     <w:bookmarkEnd w:id="57"/>
-    <w:bookmarkStart w:id="58" w:name="ref-Patriksson2012"/>
+    <w:bookmarkStart w:id="59" w:name="ref-SUMO2018"/>
     <w:p>
       <w:pPr>
         <w:pStyle w:val="Bibliography"/>
       </w:pPr>
       <w:r>
+        <w:t xml:space="preserve">Lopez, P. A., Behrisch, M., Bieker-Walz, L., Erdmann, J., Flötteröd, Y.-P., Hilbrich, R., Lücken, L., Rummel, J., Wagner, P., &amp; Wießner, E. (2018). Microscopic Traffic Simulation using SUMO.</w:t>
+      </w:r>
+      <w:r>
+        <w:t xml:space="preserve"> </w:t>
+      </w:r>
+      <w:r>
+        <w:rPr>
+          <w:i/>
+        </w:rPr>
+        <w:t xml:space="preserve">IEEE Intelligent Transportation Systems Conference (Itsc)</w:t>
+      </w:r>
+      <w:r>
+        <w:t xml:space="preserve">.</w:t>
+      </w:r>
+      <w:r>
+        <w:t xml:space="preserve"> </w:t>
+      </w:r>
+      <w:hyperlink r:id="rId58">
+        <w:r>
+          <w:rPr>
+            <w:rStyle w:val="Hyperlink"/>
+          </w:rPr>
+          <w:t xml:space="preserve">https://elib.dlr.de/124092/</w:t>
+        </w:r>
+      </w:hyperlink>
+    </w:p>
+    <w:bookmarkEnd w:id="59"/>
+    <w:bookmarkStart w:id="60" w:name="ref-Patriksson2012"/>
+    <w:p>
+      <w:pPr>
+        <w:pStyle w:val="Bibliography"/>
+      </w:pPr>
+      <w:r>
         <w:t xml:space="preserve">Patriksson, M. (1994).</w:t>
       </w:r>
       <w:r>
@@ -3967,9 +4029,9 @@
         <w:t xml:space="preserve">.</w:t>
       </w:r>
     </w:p>
-    <w:bookmarkEnd w:id="58"/>
-    <w:bookmarkEnd w:id="59"/>
     <w:bookmarkEnd w:id="60"/>
+    <w:bookmarkEnd w:id="61"/>
+    <w:bookmarkEnd w:id="62"/>
     <w:sectPr/>
   </w:body>
 </w:document>

</xml_diff>